<commit_message>
Update Model structure and flow.docx
</commit_message>
<xml_diff>
--- a/Model structure and flow.docx
+++ b/Model structure and flow.docx
@@ -1,6 +1,6 @@
 
 <file path=word/document.xml><?xml version="1.0" encoding="utf-8"?>
-<w:document xmlns:wpc="http://schemas.microsoft.com/office/word/2010/wordprocessingCanvas" xmlns:cx="http://schemas.microsoft.com/office/drawing/2014/chartex" xmlns:cx1="http://schemas.microsoft.com/office/drawing/2015/9/8/chartex" xmlns:cx2="http://schemas.microsoft.com/office/drawing/2015/10/21/chartex" xmlns:cx3="http://schemas.microsoft.com/office/drawing/2016/5/9/chartex" xmlns:cx4="http://schemas.microsoft.com/office/drawing/2016/5/10/chartex" xmlns:cx5="http://schemas.microsoft.com/office/drawing/2016/5/11/chartex" xmlns:cx6="http://schemas.microsoft.com/office/drawing/2016/5/12/chartex" xmlns:cx7="http://schemas.microsoft.com/office/drawing/2016/5/13/chartex" xmlns:cx8="http://schemas.microsoft.com/office/drawing/2016/5/14/chartex" xmlns:mc="http://schemas.openxmlformats.org/markup-compatibility/2006" xmlns:aink="http://schemas.microsoft.com/office/drawing/2016/ink" xmlns:am3d="http://schemas.microsoft.com/office/drawing/2017/model3d" xmlns:o="urn:schemas-microsoft-com:office:office" xmlns:oel="http://schemas.microsoft.com/office/2019/extlst" xmlns:r="http://schemas.openxmlformats.org/officeDocument/2006/relationships" xmlns:m="http://schemas.openxmlformats.org/officeDocument/2006/math" xmlns:v="urn:schemas-microsoft-com:vml" xmlns:wp14="http://schemas.microsoft.com/office/word/2010/wordprocessingDrawing" xmlns:wp="http://schemas.openxmlformats.org/drawingml/2006/wordprocessingDrawing" xmlns:w10="urn:schemas-microsoft-com:office:word" xmlns:w="http://schemas.openxmlformats.org/wordprocessingml/2006/main" xmlns:w14="http://schemas.microsoft.com/office/word/2010/wordml" xmlns:w15="http://schemas.microsoft.com/office/word/2012/wordml" xmlns:w16cex="http://schemas.microsoft.com/office/word/2018/wordml/cex" xmlns:w16cid="http://schemas.microsoft.com/office/word/2016/wordml/cid" xmlns:w16="http://schemas.microsoft.com/office/word/2018/wordml" xmlns:w16sdtdh="http://schemas.microsoft.com/office/word/2020/wordml/sdtdatahash" xmlns:w16se="http://schemas.microsoft.com/office/word/2015/wordml/symex" xmlns:wpg="http://schemas.microsoft.com/office/word/2010/wordprocessingGroup" xmlns:wpi="http://schemas.microsoft.com/office/word/2010/wordprocessingInk" xmlns:wne="http://schemas.microsoft.com/office/word/2006/wordml" xmlns:wps="http://schemas.microsoft.com/office/word/2010/wordprocessingShape" mc:Ignorable="w14 w15 w16se w16cid w16 w16cex w16sdtdh wp14">
+<w:document xmlns:wpc="http://schemas.microsoft.com/office/word/2010/wordprocessingCanvas" xmlns:cx="http://schemas.microsoft.com/office/drawing/2014/chartex" xmlns:cx1="http://schemas.microsoft.com/office/drawing/2015/9/8/chartex" xmlns:cx2="http://schemas.microsoft.com/office/drawing/2015/10/21/chartex" xmlns:cx3="http://schemas.microsoft.com/office/drawing/2016/5/9/chartex" xmlns:cx4="http://schemas.microsoft.com/office/drawing/2016/5/10/chartex" xmlns:cx5="http://schemas.microsoft.com/office/drawing/2016/5/11/chartex" xmlns:cx6="http://schemas.microsoft.com/office/drawing/2016/5/12/chartex" xmlns:cx7="http://schemas.microsoft.com/office/drawing/2016/5/13/chartex" xmlns:cx8="http://schemas.microsoft.com/office/drawing/2016/5/14/chartex" xmlns:mc="http://schemas.openxmlformats.org/markup-compatibility/2006" xmlns:aink="http://schemas.microsoft.com/office/drawing/2016/ink" xmlns:am3d="http://schemas.microsoft.com/office/drawing/2017/model3d" xmlns:o="urn:schemas-microsoft-com:office:office" xmlns:r="http://schemas.openxmlformats.org/officeDocument/2006/relationships" xmlns:m="http://schemas.openxmlformats.org/officeDocument/2006/math" xmlns:v="urn:schemas-microsoft-com:vml" xmlns:wp14="http://schemas.microsoft.com/office/word/2010/wordprocessingDrawing" xmlns:wp="http://schemas.openxmlformats.org/drawingml/2006/wordprocessingDrawing" xmlns:w10="urn:schemas-microsoft-com:office:word" xmlns:w="http://schemas.openxmlformats.org/wordprocessingml/2006/main" xmlns:w14="http://schemas.microsoft.com/office/word/2010/wordml" xmlns:w15="http://schemas.microsoft.com/office/word/2012/wordml" xmlns:w16cid="http://schemas.microsoft.com/office/word/2016/wordml/cid" xmlns:w16se="http://schemas.microsoft.com/office/word/2015/wordml/symex" xmlns:wpg="http://schemas.microsoft.com/office/word/2010/wordprocessingGroup" xmlns:wpi="http://schemas.microsoft.com/office/word/2010/wordprocessingInk" xmlns:wne="http://schemas.microsoft.com/office/word/2006/wordml" xmlns:wps="http://schemas.microsoft.com/office/word/2010/wordprocessingShape" mc:Ignorable="w14 w15 w16se w16cid wp14">
   <w:body>
     <w:p>
       <w:r>
@@ -28,14 +28,12 @@
     <w:p>
       <w:pPr>
         <w:rPr>
-          <w:i/>
           <w:iCs/>
           <w:u w:val="single"/>
         </w:rPr>
       </w:pPr>
       <w:r>
         <w:rPr>
-          <w:i/>
           <w:iCs/>
           <w:u w:val="single"/>
         </w:rPr>
@@ -43,7 +41,6 @@
       </w:r>
       <w:r>
         <w:rPr>
-          <w:i/>
           <w:iCs/>
           <w:u w:val="single"/>
         </w:rPr>
@@ -51,11 +48,10 @@
       </w:r>
       <w:r>
         <w:rPr>
-          <w:i/>
           <w:iCs/>
           <w:u w:val="single"/>
         </w:rPr>
-        <w:t>) stage, just prior to competition for limited breeding sites.</w:t>
+        <w:t>) stage, just prior to competition for limited breeding sites</w:t>
       </w:r>
     </w:p>
     <w:p>
@@ -135,27 +131,7 @@
         <w:t>F</w:t>
       </w:r>
       <w:r>
-        <w:t xml:space="preserve"> </w:t>
-      </w:r>
-      <w:r>
-        <w:t xml:space="preserve">is the </w:t>
-      </w:r>
-      <w:proofErr w:type="gramStart"/>
-      <w:r>
-        <w:t>fraction</w:t>
-      </w:r>
-      <w:proofErr w:type="gramEnd"/>
-      <w:r>
-        <w:t xml:space="preserve"> that are</w:t>
-      </w:r>
-      <w:r>
-        <w:t xml:space="preserve"> non-local</w:t>
-      </w:r>
-      <w:r>
-        <w:t xml:space="preserve">. </w:t>
-      </w:r>
-      <w:r>
-        <w:t xml:space="preserve">We round </w:t>
+        <w:t xml:space="preserve"> is the fraction that are non-local. We round </w:t>
       </w:r>
       <w:r>
         <w:rPr>
@@ -200,14 +176,25 @@
           <w:b/>
           <w:bCs/>
         </w:rPr>
-        <w:t>_local</w:t>
+        <w:t>_</w:t>
+      </w:r>
+      <w:r>
+        <w:rPr>
+          <w:b/>
+          <w:bCs/>
+        </w:rPr>
+        <w:t>non</w:t>
+      </w:r>
+      <w:r>
+        <w:rPr>
+          <w:b/>
+          <w:bCs/>
+        </w:rPr>
+        <w:t>local</w:t>
       </w:r>
       <w:proofErr w:type="spellEnd"/>
       <w:r>
-        <w:t xml:space="preserve"> </w:t>
-      </w:r>
-      <w:r>
-        <w:t xml:space="preserve">= </w:t>
+        <w:t xml:space="preserve"> = </w:t>
       </w:r>
       <w:r>
         <w:rPr>
@@ -246,7 +233,6 @@
       <w:r>
         <w:t xml:space="preserve"> </w:t>
       </w:r>
-      <w:proofErr w:type="gramStart"/>
       <w:r>
         <w:t>1:</w:t>
       </w:r>
@@ -257,7 +243,6 @@
         </w:rPr>
         <w:t>N</w:t>
       </w:r>
-      <w:proofErr w:type="gramEnd"/>
       <w:r>
         <w:t xml:space="preserve"> to these individuals. </w:t>
       </w:r>
@@ -272,11 +257,7 @@
         <w:t>local</w:t>
       </w:r>
       <w:r>
-        <w:t xml:space="preserve"> of length </w:t>
-      </w:r>
-      <w:proofErr w:type="gramStart"/>
-      <w:r>
-        <w:t>1:</w:t>
+        <w:t xml:space="preserve"> of length 1:</w:t>
       </w:r>
       <w:r>
         <w:rPr>
@@ -285,7 +266,6 @@
         </w:rPr>
         <w:t>N</w:t>
       </w:r>
-      <w:proofErr w:type="gramEnd"/>
       <w:r>
         <w:t>, with TRUEs for the local individuals (first chunk) and FALSEs for the non-locals (second chunk).</w:t>
       </w:r>
@@ -1031,15 +1011,7 @@
       </w:r>
       <w:proofErr w:type="spellEnd"/>
       <w:r>
-        <w:t xml:space="preserve"> </w:t>
-      </w:r>
-      <w:proofErr w:type="gramStart"/>
-      <w:r>
-        <w:t>matrix</w:t>
-      </w:r>
-      <w:proofErr w:type="gramEnd"/>
-      <w:r>
-        <w:t xml:space="preserve">.  </w:t>
+        <w:t xml:space="preserve"> matrix.  </w:t>
       </w:r>
     </w:p>
     <w:p>
@@ -1057,15 +1029,7 @@
         <w:t xml:space="preserve">in each case </w:t>
       </w:r>
       <w:r>
-        <w:t xml:space="preserve">because every individual </w:t>
-      </w:r>
-      <w:proofErr w:type="gramStart"/>
-      <w:r>
-        <w:t>carries</w:t>
-      </w:r>
-      <w:proofErr w:type="gramEnd"/>
-      <w:r>
-        <w:t xml:space="preserve"> two alleles per diploid locus. </w:t>
+        <w:t xml:space="preserve">because every individual carries two alleles per diploid locus. </w:t>
       </w:r>
       <w:r>
         <w:t xml:space="preserve"> </w:t>
@@ -1162,17 +1126,8 @@
           <w:b/>
           <w:bCs/>
         </w:rPr>
-        <w:t>*</w:t>
-      </w:r>
-      <w:proofErr w:type="gramStart"/>
-      <w:r>
-        <w:rPr>
-          <w:b/>
-          <w:bCs/>
-        </w:rPr>
-        <w:t>2</w:t>
-      </w:r>
-      <w:proofErr w:type="gramEnd"/>
+        <w:t>*2</w:t>
+      </w:r>
     </w:p>
     <w:p>
       <w:pPr>
@@ -1273,16 +1228,7 @@
       </w:r>
       <w:proofErr w:type="spellEnd"/>
       <w:r>
-        <w:t xml:space="preserve"> parameter (</w:t>
-      </w:r>
-      <w:r>
-        <w:t xml:space="preserve">the desired initial allele frequency for </w:t>
-      </w:r>
-      <w:r>
-        <w:t>non</w:t>
-      </w:r>
-      <w:r>
-        <w:t>locals for the loci only affecting the soft trait)</w:t>
+        <w:t xml:space="preserve"> parameter (the desired initial allele frequency for nonlocals for the loci only affecting the soft trait)</w:t>
       </w:r>
     </w:p>
     <w:p>
@@ -1306,10 +1252,7 @@
       </w:r>
       <w:proofErr w:type="spellEnd"/>
       <w:r>
-        <w:t xml:space="preserve"> rows and</w:t>
-      </w:r>
-      <w:r>
-        <w:t xml:space="preserve"> </w:t>
+        <w:t xml:space="preserve"> rows and </w:t>
       </w:r>
       <w:proofErr w:type="spellStart"/>
       <w:r>
@@ -1328,10 +1271,7 @@
         <w:t>*2</w:t>
       </w:r>
       <w:r>
-        <w:t xml:space="preserve"> columns</w:t>
-      </w:r>
-      <w:r>
-        <w:t>, and then we merge by rows (</w:t>
+        <w:t xml:space="preserve"> columns, and then we merge by rows (</w:t>
       </w:r>
       <w:proofErr w:type="spellStart"/>
       <w:r>
@@ -1377,21 +1317,7 @@
           <w:b/>
           <w:bCs/>
         </w:rPr>
-        <w:t>p_local_</w:t>
-      </w:r>
-      <w:r>
-        <w:rPr>
-          <w:b/>
-          <w:bCs/>
-        </w:rPr>
-        <w:t>hard</w:t>
-      </w:r>
-      <w:r>
-        <w:rPr>
-          <w:b/>
-          <w:bCs/>
-        </w:rPr>
-        <w:t>_unique</w:t>
+        <w:t>p_local_hard_unique</w:t>
       </w:r>
       <w:proofErr w:type="spellEnd"/>
       <w:r>
@@ -1410,21 +1336,7 @@
           <w:b/>
           <w:bCs/>
         </w:rPr>
-        <w:t>p_</w:t>
-      </w:r>
-      <w:r>
-        <w:rPr>
-          <w:b/>
-          <w:bCs/>
-        </w:rPr>
-        <w:t>non</w:t>
-      </w:r>
-      <w:r>
-        <w:rPr>
-          <w:b/>
-          <w:bCs/>
-        </w:rPr>
-        <w:t>local_hard_unique</w:t>
+        <w:t>p_nonlocal_hard_unique</w:t>
       </w:r>
       <w:proofErr w:type="spellEnd"/>
       <w:r>
@@ -1440,16 +1352,7 @@
         </w:numPr>
       </w:pPr>
       <w:r>
-        <w:t xml:space="preserve">Then we </w:t>
-      </w:r>
-      <w:r>
-        <w:t xml:space="preserve">do the same for </w:t>
-      </w:r>
-      <w:r>
-        <w:t>loci that are shared between the soft and hard traits</w:t>
-      </w:r>
-      <w:r>
-        <w:t xml:space="preserve">, based on the (desired initial allele frequency) parameters </w:t>
+        <w:t xml:space="preserve">Then we do the same for loci that are shared between the soft and hard traits, based on the (desired initial allele frequency) parameters </w:t>
       </w:r>
       <w:proofErr w:type="spellStart"/>
       <w:r>
@@ -1457,14 +1360,7 @@
           <w:b/>
           <w:bCs/>
         </w:rPr>
-        <w:t>p_local_</w:t>
-      </w:r>
-      <w:r>
-        <w:rPr>
-          <w:b/>
-          <w:bCs/>
-        </w:rPr>
-        <w:t>shared</w:t>
+        <w:t>p_local_shared</w:t>
       </w:r>
       <w:proofErr w:type="spellEnd"/>
       <w:r>
@@ -1483,14 +1379,7 @@
           <w:b/>
           <w:bCs/>
         </w:rPr>
-        <w:t>p_nonlocal_</w:t>
-      </w:r>
-      <w:r>
-        <w:rPr>
-          <w:b/>
-          <w:bCs/>
-        </w:rPr>
-        <w:t>shared</w:t>
+        <w:t>p_nonlocal_shared</w:t>
       </w:r>
       <w:proofErr w:type="spellEnd"/>
       <w:r>
@@ -1544,10 +1433,7 @@
       </w:r>
       <w:proofErr w:type="spellEnd"/>
       <w:r>
-        <w:t xml:space="preserve"> </w:t>
-      </w:r>
-      <w:r>
-        <w:t xml:space="preserve">and </w:t>
+        <w:t xml:space="preserve"> and </w:t>
       </w:r>
       <w:proofErr w:type="spellStart"/>
       <w:r>
@@ -1555,18 +1441,9 @@
           <w:i/>
           <w:iCs/>
         </w:rPr>
-        <w:t>Genotypes_</w:t>
-      </w:r>
-      <w:proofErr w:type="gramStart"/>
-      <w:r>
-        <w:rPr>
-          <w:i/>
-          <w:iCs/>
-        </w:rPr>
-        <w:t>both</w:t>
+        <w:t>Genotypes_both</w:t>
       </w:r>
       <w:proofErr w:type="spellEnd"/>
-      <w:proofErr w:type="gramEnd"/>
     </w:p>
     <w:p>
       <w:pPr>
@@ -1909,10 +1786,7 @@
         <w:t xml:space="preserve">, assumed to be same for all traits and provenances). </w:t>
       </w:r>
       <w:r>
-        <w:t xml:space="preserve">The formula for </w:t>
-      </w:r>
-      <w:r>
-        <w:t>V</w:t>
+        <w:t>The formula for V</w:t>
       </w:r>
       <w:r>
         <w:rPr>
@@ -1935,10 +1809,7 @@
       </w:r>
       <w:proofErr w:type="spellEnd"/>
       <w:r>
-        <w:t xml:space="preserve"> et al.) is </w:t>
-      </w:r>
-      <w:r>
-        <w:t>V</w:t>
+        <w:t xml:space="preserve"> et al.) is V</w:t>
       </w:r>
       <w:r>
         <w:rPr>
@@ -1979,7 +1850,7 @@
       </w:r>
       <w:proofErr w:type="gramEnd"/>
       <w:r>
-        <w:t xml:space="preserve"> we can apply this formulate to calculate </w:t>
+        <w:t xml:space="preserve"> we can apply this formula to calculate </w:t>
       </w:r>
       <w:r>
         <w:t xml:space="preserve">6 different </w:t>
@@ -2015,10 +1886,7 @@
         </w:numPr>
       </w:pPr>
       <w:r>
-        <w:t xml:space="preserve">Total </w:t>
-      </w:r>
-      <w:r>
-        <w:t>V</w:t>
+        <w:t>Total V</w:t>
       </w:r>
       <w:r>
         <w:rPr>
@@ -2033,10 +1901,7 @@
         <w:t xml:space="preserve"> </w:t>
       </w:r>
       <w:r>
-        <w:t xml:space="preserve">for the soft trait is then given as the sum of the </w:t>
-      </w:r>
-      <w:r>
-        <w:t>V</w:t>
+        <w:t>for the soft trait is then given as the sum of the V</w:t>
       </w:r>
       <w:r>
         <w:rPr>
@@ -2051,10 +1916,7 @@
         <w:t xml:space="preserve"> </w:t>
       </w:r>
       <w:r>
-        <w:t xml:space="preserve">contributed by the unique loci and </w:t>
-      </w:r>
-      <w:r>
-        <w:t>V</w:t>
+        <w:t>contributed by the unique loci and V</w:t>
       </w:r>
       <w:r>
         <w:rPr>
@@ -2119,7 +1981,6 @@
       <w:r>
         <w:t xml:space="preserve"> </w:t>
       </w:r>
-      <w:proofErr w:type="gramStart"/>
       <w:r>
         <w:t>V</w:t>
       </w:r>
@@ -2129,7 +1990,6 @@
         </w:rPr>
         <w:t>A</w:t>
       </w:r>
-      <w:proofErr w:type="gramEnd"/>
     </w:p>
     <w:p>
       <w:pPr>
@@ -2140,23 +2000,19 @@
         </w:numPr>
       </w:pPr>
       <w:r>
-        <w:t xml:space="preserve">This environmental variance is assumed to be constant across the simulations, and in generation two, every new offspring is </w:t>
+        <w:t xml:space="preserve">This environmental variance is assumed to be constant across the simulations, and in generation two, every new offspring is by definition local. </w:t>
       </w:r>
       <w:proofErr w:type="gramStart"/>
       <w:r>
-        <w:t>by definition local</w:t>
+        <w:t>So</w:t>
       </w:r>
       <w:proofErr w:type="gramEnd"/>
       <w:r>
-        <w:t xml:space="preserve">. So from generation 2 </w:t>
+        <w:t xml:space="preserve"> from generation 2 </w:t>
       </w:r>
       <w:r>
         <w:lastRenderedPageBreak/>
-        <w:t xml:space="preserve">onwards, we always draw environmental deviations for the soft and hard traits from </w:t>
-      </w:r>
-      <w:proofErr w:type="gramStart"/>
-      <w:r>
-        <w:t>V</w:t>
+        <w:t>onwards, we always draw environmental deviations for the soft and hard traits from V</w:t>
       </w:r>
       <w:r>
         <w:rPr>
@@ -2168,16 +2024,12 @@
         <w:t>(</w:t>
       </w:r>
       <w:proofErr w:type="spellStart"/>
-      <w:proofErr w:type="gramEnd"/>
       <w:r>
         <w:t>soft_local</w:t>
       </w:r>
       <w:proofErr w:type="spellEnd"/>
       <w:r>
-        <w:t xml:space="preserve">) and </w:t>
-      </w:r>
-      <w:r>
-        <w:t>V</w:t>
+        <w:t>) and V</w:t>
       </w:r>
       <w:r>
         <w:rPr>
@@ -2190,17 +2042,11 @@
       </w:r>
       <w:proofErr w:type="spellStart"/>
       <w:r>
-        <w:t>hard</w:t>
-      </w:r>
-      <w:r>
-        <w:t>_local</w:t>
+        <w:t>hard_local</w:t>
       </w:r>
       <w:proofErr w:type="spellEnd"/>
       <w:r>
-        <w:t>)</w:t>
-      </w:r>
-      <w:r>
-        <w:t xml:space="preserve">, respectively. </w:t>
+        <w:t xml:space="preserve">), respectively. </w:t>
       </w:r>
       <w:r>
         <w:t xml:space="preserve"> </w:t>
@@ -2252,26 +2098,10 @@
         </w:numPr>
       </w:pPr>
       <w:r>
-        <w:t xml:space="preserve">We first build in an if statement that </w:t>
-      </w:r>
-      <w:proofErr w:type="gramStart"/>
-      <w:r>
-        <w:t>says</w:t>
-      </w:r>
-      <w:proofErr w:type="gramEnd"/>
-      <w:r>
-        <w:t xml:space="preserve"> “only run the remaining code (for the remaining generations in the loop) if the current pop size is &gt;0”. If the pop has gone extinct, </w:t>
-      </w:r>
-      <w:r>
-        <w:t xml:space="preserve">the loop </w:t>
-      </w:r>
-      <w:proofErr w:type="gramStart"/>
-      <w:r>
-        <w:t>stops</w:t>
-      </w:r>
-      <w:proofErr w:type="gramEnd"/>
-      <w:r>
-        <w:t xml:space="preserve"> and the remaining output metrics get an NA. </w:t>
+        <w:t xml:space="preserve">We first build in an if statement that says “only run the remaining code (for the remaining generations in the loop) if the current pop size is &gt;0”. If the pop has gone extinct, </w:t>
+      </w:r>
+      <w:r>
+        <w:t xml:space="preserve">the loop stops and the remaining output metrics get an NA. </w:t>
       </w:r>
     </w:p>
     <w:p>
@@ -2348,15 +2178,7 @@
         </w:numPr>
       </w:pPr>
       <w:r>
-        <w:t xml:space="preserve">Sum the number of 1 (trait-increasing) alleles across all loci for </w:t>
-      </w:r>
-      <w:proofErr w:type="gramStart"/>
-      <w:r>
-        <w:t>each individual</w:t>
-      </w:r>
-      <w:proofErr w:type="gramEnd"/>
-      <w:r>
-        <w:t xml:space="preserve">. </w:t>
+        <w:t xml:space="preserve">Sum the number of 1 (trait-increasing) alleles across all loci for each individual. </w:t>
       </w:r>
     </w:p>
     <w:p>
@@ -2551,21 +2373,13 @@
         <w:t>(</w:t>
       </w:r>
       <w:r>
-        <w:t>a^</w:t>
-      </w:r>
-      <w:proofErr w:type="gramStart"/>
-      <w:r>
-        <w:t>2</w:t>
+        <w:t>a^2</w:t>
       </w:r>
       <w:r>
         <w:t>)</w:t>
       </w:r>
       <w:r>
-        <w:t>*</w:t>
-      </w:r>
-      <w:proofErr w:type="gramEnd"/>
-      <w:r>
-        <w:t xml:space="preserve">p*(1-p). </w:t>
+        <w:t xml:space="preserve">*p*(1-p). </w:t>
       </w:r>
     </w:p>
     <w:p>
@@ -2660,21 +2474,7 @@
         </w:numPr>
       </w:pPr>
       <w:r>
-        <w:t xml:space="preserve">This requires first computing the average allele frequency for locals (for each trait) across the unique and shared </w:t>
-      </w:r>
-      <w:proofErr w:type="gramStart"/>
-      <w:r>
-        <w:t>loci, and</w:t>
-      </w:r>
-      <w:proofErr w:type="gramEnd"/>
-      <w:r>
-        <w:t xml:space="preserve"> using that to compute the expected mean genotypic value as per above equation (</w:t>
-      </w:r>
-      <w:r>
-        <w:t>n*2*a*p</w:t>
-      </w:r>
-      <w:r>
-        <w:t xml:space="preserve">). </w:t>
+        <w:t xml:space="preserve">This requires first computing the average allele frequency for locals (for each trait) across the unique and shared loci, and using that to compute the expected mean genotypic value as per above equation (n*2*a*p). </w:t>
       </w:r>
     </w:p>
     <w:p>
@@ -2686,23 +2486,7 @@
         </w:numPr>
       </w:pPr>
       <w:r>
-        <w:t xml:space="preserve">We do this for both the soft and hard traits, and subtract these references values off the current genotypic value of </w:t>
-      </w:r>
-      <w:proofErr w:type="gramStart"/>
-      <w:r>
-        <w:t>each individual</w:t>
-      </w:r>
-      <w:proofErr w:type="gramEnd"/>
-      <w:r>
-        <w:t xml:space="preserve">, such that a value of 0 now corresponds to the reference value in generation 1. Any subsequent evolution will lead to a deviation away from </w:t>
-      </w:r>
-      <w:proofErr w:type="gramStart"/>
-      <w:r>
-        <w:t>0</w:t>
-      </w:r>
-      <w:proofErr w:type="gramEnd"/>
-      <w:r>
-        <w:t xml:space="preserve"> therefore. </w:t>
+        <w:t xml:space="preserve">We do this for both the soft and hard traits, and subtract these references values off the current genotypic value of each individual, such that a value of 0 now corresponds to the reference value in generation 1. Any subsequent evolution will lead to a deviation away from 0 therefore. </w:t>
       </w:r>
     </w:p>
     <w:p>
@@ -2728,15 +2512,7 @@
         <w:t xml:space="preserve"> </w:t>
       </w:r>
       <w:r>
-        <w:t xml:space="preserve">we draw environmental deviations for </w:t>
-      </w:r>
-      <w:proofErr w:type="gramStart"/>
-      <w:r>
-        <w:t>each individual</w:t>
-      </w:r>
-      <w:proofErr w:type="gramEnd"/>
-      <w:r>
-        <w:t xml:space="preserve"> for each quantitative trait and add them to the genotypic values (additive genetic merit) to arrive at the phenotypic value for that individual. </w:t>
+        <w:t xml:space="preserve">we draw environmental deviations for each individual for each quantitative trait and add them to the genotypic values (additive genetic merit) to arrive at the phenotypic value for that individual. </w:t>
       </w:r>
     </w:p>
     <w:p>
@@ -2760,13 +2536,8 @@
         <w:t>,</w:t>
       </w:r>
       <w:r>
-        <w:t xml:space="preserve"> centred on a mean of </w:t>
-      </w:r>
-      <w:proofErr w:type="gramStart"/>
-      <w:r>
-        <w:t>zero</w:t>
-      </w:r>
-      <w:proofErr w:type="gramEnd"/>
+        <w:t xml:space="preserve"> centred on a mean of zero</w:t>
+      </w:r>
     </w:p>
     <w:p>
       <w:pPr>
@@ -2986,18 +2757,8 @@
           <w:iCs/>
           <w:u w:val="single"/>
         </w:rPr>
-        <w:t xml:space="preserve">: Subject these initial individuals to soft </w:t>
-      </w:r>
-      <w:proofErr w:type="gramStart"/>
-      <w:r>
-        <w:rPr>
-          <w:i/>
-          <w:iCs/>
-          <w:u w:val="single"/>
-        </w:rPr>
-        <w:t>selection</w:t>
-      </w:r>
-      <w:proofErr w:type="gramEnd"/>
+        <w:t>: Subject these initial individuals to soft selection</w:t>
+      </w:r>
     </w:p>
     <w:p>
       <w:pPr>
@@ -3010,7 +2771,6 @@
       <w:r>
         <w:t xml:space="preserve">Rank the individuals from top to bottom based on their soft-selected trait, </w:t>
       </w:r>
-      <w:proofErr w:type="gramStart"/>
       <w:r>
         <w:rPr>
           <w:i/>
@@ -3026,7 +2786,6 @@
         </w:rPr>
         <w:t>SOFT</w:t>
       </w:r>
-      <w:proofErr w:type="gramEnd"/>
     </w:p>
     <w:p>
       <w:pPr>
@@ -3237,15 +2996,7 @@
         <w:t>mating based on a classic Wright-Fisher model.</w:t>
       </w:r>
       <w:r>
-        <w:t xml:space="preserve"> This is </w:t>
-      </w:r>
-      <w:proofErr w:type="gramStart"/>
-      <w:r>
-        <w:t>pretty common</w:t>
-      </w:r>
-      <w:proofErr w:type="gramEnd"/>
-      <w:r>
-        <w:t xml:space="preserve"> in evolutionary models, and shouldn’t cause problems with reviewers, even though we notionally model a salmonid</w:t>
+        <w:t xml:space="preserve"> This is pretty common in evolutionary models, and shouldn’t cause problems with reviewers, even though we notionally model a salmonid</w:t>
       </w:r>
       <w:r>
         <w:t xml:space="preserve"> (not much to be gained by modelling separate sexes, if we don’t model any sexual dimorphism in our traits of interest).</w:t>
@@ -3340,15 +3091,7 @@
         <w:t>b</w:t>
       </w:r>
       <w:r>
-        <w:t>&lt;=K</w:t>
-      </w:r>
-      <w:proofErr w:type="gramStart"/>
-      <w:r>
-        <w:t>)</w:t>
-      </w:r>
-      <w:proofErr w:type="gramEnd"/>
-      <w:r>
-        <w:t xml:space="preserve"> and </w:t>
+        <w:t xml:space="preserve">&lt;=K) and </w:t>
       </w:r>
       <w:r>
         <w:rPr>
@@ -3483,15 +3226,7 @@
         </w:rPr>
       </w:pPr>
       <w:r>
-        <w:t xml:space="preserve">The way we </w:t>
-      </w:r>
-      <w:proofErr w:type="gramStart"/>
-      <w:r>
-        <w:t>actually implement</w:t>
-      </w:r>
-      <w:proofErr w:type="gramEnd"/>
-      <w:r>
-        <w:t xml:space="preserve"> the above bit in the model is using the GAMETES function, which randomly chooses n alleles (where n=number of loci; one allele drawn per locus) and packages them together into </w:t>
+        <w:t xml:space="preserve">The way we actually implement the above bit in the model is using the GAMETES function, which randomly chooses n alleles (where n=number of loci; one allele drawn per locus) and packages them together into </w:t>
       </w:r>
       <w:r>
         <w:rPr>
@@ -3545,10 +3280,7 @@
         <w:t>k</w:t>
       </w:r>
       <w:r>
-        <w:t xml:space="preserve"> </w:t>
-      </w:r>
-      <w:r>
-        <w:t>= the desired number of offspring)</w:t>
+        <w:t xml:space="preserve"> = the desired number of offspring)</w:t>
       </w:r>
       <w:r>
         <w:t>.  We then combine these gametes to simulate fertilisations, such that for each locus, each new offspring gets a gamete from the “mum” and a gamete from the “dad” (but remember true sexes are not modelled).</w:t>
@@ -3603,18 +3335,8 @@
           <w:iCs/>
           <w:u w:val="single"/>
         </w:rPr>
-        <w:t xml:space="preserve">4: Subject the offspring to hard </w:t>
-      </w:r>
-      <w:proofErr w:type="gramStart"/>
-      <w:r>
-        <w:rPr>
-          <w:i/>
-          <w:iCs/>
-          <w:u w:val="single"/>
-        </w:rPr>
-        <w:t>selection</w:t>
-      </w:r>
-      <w:proofErr w:type="gramEnd"/>
+        <w:t>4: Subject the offspring to hard selection</w:t>
+      </w:r>
     </w:p>
     <w:p>
       <w:pPr>
@@ -3803,7 +3525,15 @@
         </w:rPr>
       </w:pPr>
       <w:r>
-        <w:t xml:space="preserve">Now run the offspring through the hard-selection filter. So the expected survival </w:t>
+        <w:t xml:space="preserve">Now run the offspring through the hard-selection filter. </w:t>
+      </w:r>
+      <w:proofErr w:type="gramStart"/>
+      <w:r>
+        <w:t>So</w:t>
+      </w:r>
+      <w:proofErr w:type="gramEnd"/>
+      <w:r>
+        <w:t xml:space="preserve"> the expected survival </w:t>
       </w:r>
       <w:r>
         <w:rPr>
@@ -3883,15 +3613,7 @@
       </w:r>
       <w:proofErr w:type="spellEnd"/>
       <w:r>
-        <w:t>*</w:t>
-      </w:r>
-      <w:proofErr w:type="gramStart"/>
-      <w:r>
-        <w:t>exp[</w:t>
-      </w:r>
-      <w:proofErr w:type="gramEnd"/>
-      <w:r>
-        <w:t>-(</w:t>
+        <w:t>*exp[-(</w:t>
       </w:r>
       <w:r>
         <w:rPr>
@@ -3991,18 +3713,7 @@
         <w:t>HARD</w:t>
       </w:r>
       <w:r>
-        <w:t xml:space="preserve">, and is set to 0, </w:t>
-      </w:r>
-      <w:proofErr w:type="gramStart"/>
-      <w:r>
-        <w:t>i.e.</w:t>
-      </w:r>
-      <w:proofErr w:type="gramEnd"/>
-      <w:r>
-        <w:t xml:space="preserve"> the reference level (=initial expected mean </w:t>
-      </w:r>
-      <w:r>
-        <w:t>Z</w:t>
+        <w:t>, and is set to 0, i.e. the reference level (=initial expected mean Z</w:t>
       </w:r>
       <w:r>
         <w:rPr>
@@ -4082,7 +3793,15 @@
         </w:rPr>
       </w:pPr>
       <w:r>
-        <w:t xml:space="preserve">To generate a stable population (prior to introgression), </w:t>
+        <w:t xml:space="preserve">To generate a stable population (prior to </w:t>
+      </w:r>
+      <w:proofErr w:type="spellStart"/>
+      <w:r>
+        <w:t>introgression</w:t>
+      </w:r>
+      <w:proofErr w:type="spellEnd"/>
+      <w:r>
+        <w:t xml:space="preserve">), </w:t>
       </w:r>
       <w:proofErr w:type="spellStart"/>
       <w:r>
@@ -4859,18 +4578,10 @@
               <w:t xml:space="preserve">all </w:t>
             </w:r>
             <w:r>
-              <w:t xml:space="preserve">pre-breeders that are intruding non-locals (applied </w:t>
-            </w:r>
-            <w:proofErr w:type="gramStart"/>
-            <w:r>
-              <w:t xml:space="preserve">only </w:t>
-            </w:r>
-            <w:r>
-              <w:t xml:space="preserve"> in</w:t>
-            </w:r>
-            <w:proofErr w:type="gramEnd"/>
-            <w:r>
-              <w:t xml:space="preserve"> </w:t>
+              <w:t xml:space="preserve">pre-breeders that are intruding non-locals (applied only </w:t>
+            </w:r>
+            <w:r>
+              <w:t xml:space="preserve"> in </w:t>
             </w:r>
             <w:r>
               <w:t>generation 1)</w:t>
@@ -5065,15 +4776,7 @@
           </w:tcPr>
           <w:p>
             <w:r>
-              <w:t xml:space="preserve">Set to 0 for scenarios where traits are </w:t>
-            </w:r>
-            <w:proofErr w:type="gramStart"/>
-            <w:r>
-              <w:t>uncorrelated, and</w:t>
-            </w:r>
-            <w:proofErr w:type="gramEnd"/>
-            <w:r>
-              <w:t xml:space="preserve"> set to somewhere between 0 and 30 for scenarios where traits are correlated.</w:t>
+              <w:t>Set to 0 for scenarios where traits are uncorrelated, and set to somewhere between 0 and 30 for scenarios where traits are correlated.</w:t>
             </w:r>
           </w:p>
         </w:tc>
@@ -5206,13 +4909,7 @@
           </w:tcPr>
           <w:p>
             <w:r>
-              <w:t xml:space="preserve">Initial frequency of 1 allele for </w:t>
-            </w:r>
-            <w:r>
-              <w:t>non-</w:t>
-            </w:r>
-            <w:r>
-              <w:t xml:space="preserve">local individuals for loci unique to </w:t>
+              <w:t xml:space="preserve">Initial frequency of 1 allele for non-local individuals for loci unique to </w:t>
             </w:r>
             <w:r>
               <w:rPr>
@@ -5382,13 +5079,7 @@
           </w:tcPr>
           <w:p>
             <w:r>
-              <w:t xml:space="preserve">Initial frequency of 1 allele for </w:t>
-            </w:r>
-            <w:r>
-              <w:t>non-</w:t>
-            </w:r>
-            <w:r>
-              <w:t xml:space="preserve">local individuals for loci unique to </w:t>
+              <w:t xml:space="preserve">Initial frequency of 1 allele for non-local individuals for loci unique to </w:t>
             </w:r>
             <w:r>
               <w:rPr>
@@ -5428,7 +5119,69 @@
                 <w:iCs/>
                 <w:vertAlign w:val="subscript"/>
               </w:rPr>
-              <w:t>HARD</w:t>
+              <w:t xml:space="preserve">HARD </w:t>
+            </w:r>
+            <w:r>
+              <w:t>than locals)</w:t>
+            </w:r>
+          </w:p>
+        </w:tc>
+      </w:tr>
+      <w:tr>
+        <w:tc>
+          <w:tcPr>
+            <w:tcW w:w="2003" w:type="dxa"/>
+          </w:tcPr>
+          <w:p>
+            <w:r>
+              <w:lastRenderedPageBreak/>
+              <w:t>9</w:t>
+            </w:r>
+          </w:p>
+        </w:tc>
+        <w:tc>
+          <w:tcPr>
+            <w:tcW w:w="2505" w:type="dxa"/>
+          </w:tcPr>
+          <w:p>
+            <w:pPr>
+              <w:rPr>
+                <w:b/>
+                <w:bCs/>
+              </w:rPr>
+            </w:pPr>
+            <w:proofErr w:type="spellStart"/>
+            <w:r>
+              <w:rPr>
+                <w:b/>
+                <w:bCs/>
+              </w:rPr>
+              <w:t>p_local_</w:t>
+            </w:r>
+            <w:r>
+              <w:rPr>
+                <w:b/>
+                <w:bCs/>
+              </w:rPr>
+              <w:t>shared</w:t>
+            </w:r>
+            <w:proofErr w:type="spellEnd"/>
+          </w:p>
+        </w:tc>
+        <w:tc>
+          <w:tcPr>
+            <w:tcW w:w="2003" w:type="dxa"/>
+          </w:tcPr>
+          <w:p>
+            <w:r>
+              <w:t xml:space="preserve">Initial frequency of 1 allele for local individuals for loci shared by </w:t>
+            </w:r>
+            <w:r>
+              <w:rPr>
+                <w:i/>
+                <w:iCs/>
+              </w:rPr>
+              <w:t>Z</w:t>
             </w:r>
             <w:r>
               <w:rPr>
@@ -5436,68 +5189,17 @@
                 <w:iCs/>
                 <w:vertAlign w:val="subscript"/>
               </w:rPr>
+              <w:t>SOFT</w:t>
+            </w:r>
+            <w:r>
+              <w:rPr>
+                <w:i/>
+                <w:iCs/>
+              </w:rPr>
               <w:t xml:space="preserve"> </w:t>
             </w:r>
             <w:r>
-              <w:t>than locals)</w:t>
-            </w:r>
-          </w:p>
-        </w:tc>
-      </w:tr>
-      <w:tr>
-        <w:tc>
-          <w:tcPr>
-            <w:tcW w:w="2003" w:type="dxa"/>
-          </w:tcPr>
-          <w:p>
-            <w:r>
-              <w:lastRenderedPageBreak/>
-              <w:t>9</w:t>
-            </w:r>
-          </w:p>
-        </w:tc>
-        <w:tc>
-          <w:tcPr>
-            <w:tcW w:w="2505" w:type="dxa"/>
-          </w:tcPr>
-          <w:p>
-            <w:pPr>
-              <w:rPr>
-                <w:b/>
-                <w:bCs/>
-              </w:rPr>
-            </w:pPr>
-            <w:proofErr w:type="spellStart"/>
-            <w:r>
-              <w:rPr>
-                <w:b/>
-                <w:bCs/>
-              </w:rPr>
-              <w:t>p_local_</w:t>
-            </w:r>
-            <w:r>
-              <w:rPr>
-                <w:b/>
-                <w:bCs/>
-              </w:rPr>
-              <w:t>shared</w:t>
-            </w:r>
-            <w:proofErr w:type="spellEnd"/>
-          </w:p>
-        </w:tc>
-        <w:tc>
-          <w:tcPr>
-            <w:tcW w:w="2003" w:type="dxa"/>
-          </w:tcPr>
-          <w:p>
-            <w:r>
-              <w:t xml:space="preserve">Initial frequency of 1 allele for local individuals for loci </w:t>
-            </w:r>
-            <w:r>
-              <w:t>shared by</w:t>
-            </w:r>
-            <w:r>
-              <w:t xml:space="preserve"> </w:t>
+              <w:t xml:space="preserve">and </w:t>
             </w:r>
             <w:r>
               <w:rPr>
@@ -5512,17 +5214,82 @@
                 <w:iCs/>
                 <w:vertAlign w:val="subscript"/>
               </w:rPr>
-              <w:t>SOFT</w:t>
-            </w:r>
-            <w:r>
-              <w:rPr>
-                <w:i/>
-                <w:iCs/>
-              </w:rPr>
-              <w:t xml:space="preserve"> </w:t>
-            </w:r>
-            <w:r>
-              <w:t xml:space="preserve">and </w:t>
+              <w:t>HARD</w:t>
+            </w:r>
+          </w:p>
+        </w:tc>
+        <w:tc>
+          <w:tcPr>
+            <w:tcW w:w="2505" w:type="dxa"/>
+          </w:tcPr>
+          <w:p>
+            <w:r>
+              <w:t>Fix at 0.75</w:t>
+            </w:r>
+          </w:p>
+        </w:tc>
+      </w:tr>
+      <w:tr>
+        <w:tc>
+          <w:tcPr>
+            <w:tcW w:w="2003" w:type="dxa"/>
+          </w:tcPr>
+          <w:p>
+            <w:r>
+              <w:t>10</w:t>
+            </w:r>
+          </w:p>
+        </w:tc>
+        <w:tc>
+          <w:tcPr>
+            <w:tcW w:w="2505" w:type="dxa"/>
+          </w:tcPr>
+          <w:p>
+            <w:pPr>
+              <w:rPr>
+                <w:b/>
+                <w:bCs/>
+              </w:rPr>
+            </w:pPr>
+            <w:proofErr w:type="spellStart"/>
+            <w:r>
+              <w:rPr>
+                <w:b/>
+                <w:bCs/>
+              </w:rPr>
+              <w:t>p_</w:t>
+            </w:r>
+            <w:r>
+              <w:rPr>
+                <w:b/>
+                <w:bCs/>
+              </w:rPr>
+              <w:t>non</w:t>
+            </w:r>
+            <w:r>
+              <w:rPr>
+                <w:b/>
+                <w:bCs/>
+              </w:rPr>
+              <w:t>local_</w:t>
+            </w:r>
+            <w:r>
+              <w:rPr>
+                <w:b/>
+                <w:bCs/>
+              </w:rPr>
+              <w:t>shared</w:t>
+            </w:r>
+            <w:proofErr w:type="spellEnd"/>
+          </w:p>
+        </w:tc>
+        <w:tc>
+          <w:tcPr>
+            <w:tcW w:w="2003" w:type="dxa"/>
+          </w:tcPr>
+          <w:p>
+            <w:r>
+              <w:t xml:space="preserve">Initial frequency of 1 allele for non-local individuals for loci shared by </w:t>
             </w:r>
             <w:r>
               <w:rPr>
@@ -5537,88 +5304,17 @@
                 <w:iCs/>
                 <w:vertAlign w:val="subscript"/>
               </w:rPr>
-              <w:t>HARD</w:t>
-            </w:r>
-          </w:p>
-        </w:tc>
-        <w:tc>
-          <w:tcPr>
-            <w:tcW w:w="2505" w:type="dxa"/>
-          </w:tcPr>
-          <w:p>
-            <w:r>
-              <w:t>Fix at 0.75</w:t>
-            </w:r>
-          </w:p>
-        </w:tc>
-      </w:tr>
-      <w:tr>
-        <w:tc>
-          <w:tcPr>
-            <w:tcW w:w="2003" w:type="dxa"/>
-          </w:tcPr>
-          <w:p>
-            <w:r>
-              <w:t>10</w:t>
-            </w:r>
-          </w:p>
-        </w:tc>
-        <w:tc>
-          <w:tcPr>
-            <w:tcW w:w="2505" w:type="dxa"/>
-          </w:tcPr>
-          <w:p>
-            <w:pPr>
-              <w:rPr>
-                <w:b/>
-                <w:bCs/>
-              </w:rPr>
-            </w:pPr>
-            <w:proofErr w:type="spellStart"/>
-            <w:r>
-              <w:rPr>
-                <w:b/>
-                <w:bCs/>
-              </w:rPr>
-              <w:t>p_</w:t>
-            </w:r>
-            <w:r>
-              <w:rPr>
-                <w:b/>
-                <w:bCs/>
-              </w:rPr>
-              <w:t>non</w:t>
-            </w:r>
-            <w:r>
-              <w:rPr>
-                <w:b/>
-                <w:bCs/>
-              </w:rPr>
-              <w:t>local_</w:t>
-            </w:r>
-            <w:r>
-              <w:rPr>
-                <w:b/>
-                <w:bCs/>
-              </w:rPr>
-              <w:t>shared</w:t>
-            </w:r>
-            <w:proofErr w:type="spellEnd"/>
-          </w:p>
-        </w:tc>
-        <w:tc>
-          <w:tcPr>
-            <w:tcW w:w="2003" w:type="dxa"/>
-          </w:tcPr>
-          <w:p>
-            <w:r>
-              <w:t xml:space="preserve">Initial frequency of 1 allele for </w:t>
-            </w:r>
-            <w:r>
-              <w:t>non-</w:t>
-            </w:r>
-            <w:r>
-              <w:t xml:space="preserve">local individuals for loci shared by </w:t>
+              <w:t>SOFT</w:t>
+            </w:r>
+            <w:r>
+              <w:rPr>
+                <w:i/>
+                <w:iCs/>
+              </w:rPr>
+              <w:t xml:space="preserve"> </w:t>
+            </w:r>
+            <w:r>
+              <w:t xml:space="preserve">and </w:t>
             </w:r>
             <w:r>
               <w:rPr>
@@ -5633,17 +5329,53 @@
                 <w:iCs/>
                 <w:vertAlign w:val="subscript"/>
               </w:rPr>
-              <w:t>SOFT</w:t>
-            </w:r>
-            <w:r>
-              <w:rPr>
-                <w:i/>
-                <w:iCs/>
+              <w:t>HARD</w:t>
+            </w:r>
+          </w:p>
+        </w:tc>
+        <w:tc>
+          <w:tcPr>
+            <w:tcW w:w="2505" w:type="dxa"/>
+          </w:tcPr>
+          <w:p>
+            <w:r>
+              <w:t xml:space="preserve">Set to whatever the value of </w:t>
+            </w:r>
+            <w:proofErr w:type="spellStart"/>
+            <w:r>
+              <w:rPr>
+                <w:b/>
+                <w:bCs/>
+              </w:rPr>
+              <w:t>p_</w:t>
+            </w:r>
+            <w:r>
+              <w:rPr>
+                <w:b/>
+                <w:bCs/>
+              </w:rPr>
+              <w:t>non</w:t>
+            </w:r>
+            <w:r>
+              <w:rPr>
+                <w:b/>
+                <w:bCs/>
+              </w:rPr>
+              <w:t>local_hard_unique</w:t>
+            </w:r>
+            <w:proofErr w:type="spellEnd"/>
+            <w:r>
+              <w:rPr>
+                <w:b/>
+                <w:bCs/>
               </w:rPr>
               <w:t xml:space="preserve"> </w:t>
             </w:r>
             <w:r>
-              <w:t xml:space="preserve">and </w:t>
+              <w:t>is</w:t>
+            </w:r>
+            <w:r>
+              <w:t xml:space="preserve">, to maintain the same mean </w:t>
             </w:r>
             <w:r>
               <w:rPr>
@@ -5658,7 +5390,22 @@
                 <w:iCs/>
                 <w:vertAlign w:val="subscript"/>
               </w:rPr>
-              <w:t>HARD</w:t>
+              <w:t xml:space="preserve">HARD </w:t>
+            </w:r>
+            <w:r>
+              <w:t>relative to the uncorrelated trait case.</w:t>
+            </w:r>
+          </w:p>
+        </w:tc>
+      </w:tr>
+      <w:tr>
+        <w:tc>
+          <w:tcPr>
+            <w:tcW w:w="2003" w:type="dxa"/>
+          </w:tcPr>
+          <w:p>
+            <w:r>
+              <w:t>11</w:t>
             </w:r>
           </w:p>
         </w:tc>
@@ -5667,44 +5414,30 @@
             <w:tcW w:w="2505" w:type="dxa"/>
           </w:tcPr>
           <w:p>
-            <w:r>
-              <w:t xml:space="preserve">Set to whatever the value of </w:t>
-            </w:r>
+            <w:pPr>
+              <w:rPr>
+                <w:b/>
+                <w:bCs/>
+              </w:rPr>
+            </w:pPr>
             <w:proofErr w:type="spellStart"/>
             <w:r>
               <w:rPr>
                 <w:b/>
                 <w:bCs/>
               </w:rPr>
-              <w:t>p_</w:t>
-            </w:r>
-            <w:r>
-              <w:rPr>
-                <w:b/>
-                <w:bCs/>
-              </w:rPr>
-              <w:t>non</w:t>
-            </w:r>
-            <w:r>
-              <w:rPr>
-                <w:b/>
-                <w:bCs/>
-              </w:rPr>
-              <w:t>local_hard_unique</w:t>
+              <w:t>a_soft</w:t>
             </w:r>
             <w:proofErr w:type="spellEnd"/>
-            <w:r>
-              <w:rPr>
-                <w:b/>
-                <w:bCs/>
-              </w:rPr>
-              <w:t xml:space="preserve"> </w:t>
-            </w:r>
-            <w:r>
-              <w:t>is</w:t>
-            </w:r>
-            <w:r>
-              <w:t xml:space="preserve">, to maintain the same mean </w:t>
+          </w:p>
+        </w:tc>
+        <w:tc>
+          <w:tcPr>
+            <w:tcW w:w="2003" w:type="dxa"/>
+          </w:tcPr>
+          <w:p>
+            <w:r>
+              <w:t xml:space="preserve">Genotypic effect per locus for </w:t>
             </w:r>
             <w:r>
               <w:rPr>
@@ -5719,7 +5452,81 @@
                 <w:iCs/>
                 <w:vertAlign w:val="subscript"/>
               </w:rPr>
-              <w:t>HARD</w:t>
+              <w:t xml:space="preserve">SOFT </w:t>
+            </w:r>
+          </w:p>
+        </w:tc>
+        <w:tc>
+          <w:tcPr>
+            <w:tcW w:w="2505" w:type="dxa"/>
+          </w:tcPr>
+          <w:p>
+            <w:r>
+              <w:t>Always 1</w:t>
+            </w:r>
+          </w:p>
+        </w:tc>
+      </w:tr>
+      <w:tr>
+        <w:tc>
+          <w:tcPr>
+            <w:tcW w:w="2003" w:type="dxa"/>
+          </w:tcPr>
+          <w:p>
+            <w:r>
+              <w:t>12</w:t>
+            </w:r>
+          </w:p>
+        </w:tc>
+        <w:tc>
+          <w:tcPr>
+            <w:tcW w:w="2505" w:type="dxa"/>
+          </w:tcPr>
+          <w:p>
+            <w:pPr>
+              <w:rPr>
+                <w:b/>
+                <w:bCs/>
+              </w:rPr>
+            </w:pPr>
+            <w:proofErr w:type="spellStart"/>
+            <w:r>
+              <w:rPr>
+                <w:b/>
+                <w:bCs/>
+              </w:rPr>
+              <w:t>a_</w:t>
+            </w:r>
+            <w:r>
+              <w:rPr>
+                <w:b/>
+                <w:bCs/>
+              </w:rPr>
+              <w:t>hard</w:t>
+            </w:r>
+            <w:proofErr w:type="spellEnd"/>
+          </w:p>
+        </w:tc>
+        <w:tc>
+          <w:tcPr>
+            <w:tcW w:w="2003" w:type="dxa"/>
+          </w:tcPr>
+          <w:p>
+            <w:pPr>
+              <w:rPr>
+                <w:b/>
+                <w:bCs/>
+              </w:rPr>
+            </w:pPr>
+            <w:r>
+              <w:t xml:space="preserve">Genotypic effect per locus for </w:t>
+            </w:r>
+            <w:r>
+              <w:rPr>
+                <w:i/>
+                <w:iCs/>
+              </w:rPr>
+              <w:t>Z</w:t>
             </w:r>
             <w:r>
               <w:rPr>
@@ -5727,10 +5534,23 @@
                 <w:iCs/>
                 <w:vertAlign w:val="subscript"/>
               </w:rPr>
+              <w:t>HARD</w:t>
+            </w:r>
+          </w:p>
+        </w:tc>
+        <w:tc>
+          <w:tcPr>
+            <w:tcW w:w="2505" w:type="dxa"/>
+          </w:tcPr>
+          <w:p>
+            <w:r>
+              <w:t>Always 1</w:t>
+            </w:r>
+            <w:r>
+              <w:t>.</w:t>
+            </w:r>
+            <w:r>
               <w:t xml:space="preserve"> </w:t>
-            </w:r>
-            <w:r>
-              <w:t>relative to the uncorrelated trait case.</w:t>
             </w:r>
           </w:p>
         </w:tc>
@@ -5741,8 +5561,169 @@
             <w:tcW w:w="2003" w:type="dxa"/>
           </w:tcPr>
           <w:p>
-            <w:r>
-              <w:t>11</w:t>
+            <w:pPr>
+              <w:rPr>
+                <w:bCs/>
+              </w:rPr>
+            </w:pPr>
+            <w:r>
+              <w:rPr>
+                <w:bCs/>
+              </w:rPr>
+              <w:t>13</w:t>
+            </w:r>
+          </w:p>
+        </w:tc>
+        <w:tc>
+          <w:tcPr>
+            <w:tcW w:w="2505" w:type="dxa"/>
+          </w:tcPr>
+          <w:p>
+            <w:pPr>
+              <w:rPr>
+                <w:b/>
+                <w:bCs/>
+              </w:rPr>
+            </w:pPr>
+            <w:r>
+              <w:rPr>
+                <w:b/>
+                <w:bCs/>
+              </w:rPr>
+              <w:t>h2_init</w:t>
+            </w:r>
+          </w:p>
+        </w:tc>
+        <w:tc>
+          <w:tcPr>
+            <w:tcW w:w="2003" w:type="dxa"/>
+          </w:tcPr>
+          <w:p>
+            <w:r>
+              <w:t xml:space="preserve">Initial heritability </w:t>
+            </w:r>
+            <w:r>
+              <w:t xml:space="preserve">(assumed to be the same for both </w:t>
+            </w:r>
+            <w:r>
+              <w:t>of trait</w:t>
+            </w:r>
+            <w:r>
+              <w:t>s)</w:t>
+            </w:r>
+          </w:p>
+        </w:tc>
+        <w:tc>
+          <w:tcPr>
+            <w:tcW w:w="2505" w:type="dxa"/>
+          </w:tcPr>
+          <w:p>
+            <w:r>
+              <w:t>Fix at 0.5</w:t>
+            </w:r>
+            <w:r>
+              <w:t xml:space="preserve"> in baseline case</w:t>
+            </w:r>
+            <w:r>
+              <w:t>.  In sensitivity analyses can explore a range of values between 0 and 1.</w:t>
+            </w:r>
+          </w:p>
+        </w:tc>
+      </w:tr>
+      <w:tr>
+        <w:tc>
+          <w:tcPr>
+            <w:tcW w:w="2003" w:type="dxa"/>
+          </w:tcPr>
+          <w:p>
+            <w:pPr>
+              <w:rPr>
+                <w:bCs/>
+              </w:rPr>
+            </w:pPr>
+            <w:r>
+              <w:rPr>
+                <w:bCs/>
+              </w:rPr>
+              <w:t>1</w:t>
+            </w:r>
+            <w:r>
+              <w:rPr>
+                <w:bCs/>
+              </w:rPr>
+              <w:t>4</w:t>
+            </w:r>
+          </w:p>
+        </w:tc>
+        <w:tc>
+          <w:tcPr>
+            <w:tcW w:w="2505" w:type="dxa"/>
+          </w:tcPr>
+          <w:p>
+            <w:pPr>
+              <w:rPr>
+                <w:b/>
+                <w:bCs/>
+              </w:rPr>
+            </w:pPr>
+            <w:r>
+              <w:rPr>
+                <w:b/>
+                <w:bCs/>
+              </w:rPr>
+              <w:t>K</w:t>
+            </w:r>
+          </w:p>
+        </w:tc>
+        <w:tc>
+          <w:tcPr>
+            <w:tcW w:w="2003" w:type="dxa"/>
+          </w:tcPr>
+          <w:p>
+            <w:r>
+              <w:t>Number of breeding slots (carrying capacity)</w:t>
+            </w:r>
+          </w:p>
+        </w:tc>
+        <w:tc>
+          <w:tcPr>
+            <w:tcW w:w="2505" w:type="dxa"/>
+          </w:tcPr>
+          <w:p>
+            <w:r>
+              <w:t>Fix at 100</w:t>
+            </w:r>
+            <w:r>
+              <w:t xml:space="preserve"> in baseline case</w:t>
+            </w:r>
+            <w:r>
+              <w:t>, but vary across simulations in sensitivity analyses</w:t>
+            </w:r>
+          </w:p>
+        </w:tc>
+      </w:tr>
+      <w:tr>
+        <w:tc>
+          <w:tcPr>
+            <w:tcW w:w="2003" w:type="dxa"/>
+          </w:tcPr>
+          <w:p>
+            <w:pPr>
+              <w:rPr>
+                <w:bCs/>
+              </w:rPr>
+            </w:pPr>
+            <w:r>
+              <w:rPr>
+                <w:bCs/>
+              </w:rPr>
+              <w:t>1</w:t>
+            </w:r>
+            <w:r>
+              <w:rPr>
+                <w:bCs/>
+              </w:rPr>
+              <w:t>5</w:t>
             </w:r>
           </w:p>
         </w:tc>
@@ -5763,7 +5744,7 @@
                 <w:b/>
                 <w:bCs/>
               </w:rPr>
-              <w:t>a_soft</w:t>
+              <w:t>soft_switch</w:t>
             </w:r>
             <w:proofErr w:type="spellEnd"/>
           </w:p>
@@ -5774,7 +5755,141 @@
           </w:tcPr>
           <w:p>
             <w:r>
-              <w:t xml:space="preserve">Genotypic effect per locus for </w:t>
+              <w:t>Turns soft selection on or off</w:t>
+            </w:r>
+          </w:p>
+        </w:tc>
+        <w:tc>
+          <w:tcPr>
+            <w:tcW w:w="2505" w:type="dxa"/>
+          </w:tcPr>
+          <w:p>
+            <w:r>
+              <w:t>ON or OFF</w:t>
+            </w:r>
+          </w:p>
+        </w:tc>
+      </w:tr>
+      <w:tr>
+        <w:tc>
+          <w:tcPr>
+            <w:tcW w:w="2003" w:type="dxa"/>
+          </w:tcPr>
+          <w:p>
+            <w:pPr>
+              <w:rPr>
+                <w:bCs/>
+              </w:rPr>
+            </w:pPr>
+            <w:r>
+              <w:rPr>
+                <w:bCs/>
+              </w:rPr>
+              <w:t>1</w:t>
+            </w:r>
+            <w:r>
+              <w:rPr>
+                <w:bCs/>
+              </w:rPr>
+              <w:t>6</w:t>
+            </w:r>
+          </w:p>
+        </w:tc>
+        <w:tc>
+          <w:tcPr>
+            <w:tcW w:w="2505" w:type="dxa"/>
+          </w:tcPr>
+          <w:p>
+            <w:pPr>
+              <w:rPr>
+                <w:b/>
+                <w:bCs/>
+              </w:rPr>
+            </w:pPr>
+            <w:r>
+              <w:rPr>
+                <w:b/>
+                <w:bCs/>
+              </w:rPr>
+              <w:t>k</w:t>
+            </w:r>
+          </w:p>
+        </w:tc>
+        <w:tc>
+          <w:tcPr>
+            <w:tcW w:w="2003" w:type="dxa"/>
+          </w:tcPr>
+          <w:p>
+            <w:r>
+              <w:t>Fecundity (offspring per parent)</w:t>
+            </w:r>
+          </w:p>
+        </w:tc>
+        <w:tc>
+          <w:tcPr>
+            <w:tcW w:w="2505" w:type="dxa"/>
+          </w:tcPr>
+          <w:p>
+            <w:r>
+              <w:t>Fix at 2</w:t>
+            </w:r>
+          </w:p>
+        </w:tc>
+      </w:tr>
+      <w:tr>
+        <w:tc>
+          <w:tcPr>
+            <w:tcW w:w="2003" w:type="dxa"/>
+          </w:tcPr>
+          <w:p>
+            <w:pPr>
+              <w:rPr>
+                <w:bCs/>
+              </w:rPr>
+            </w:pPr>
+            <w:r>
+              <w:rPr>
+                <w:bCs/>
+              </w:rPr>
+              <w:t>1</w:t>
+            </w:r>
+            <w:r>
+              <w:rPr>
+                <w:bCs/>
+              </w:rPr>
+              <w:t>7</w:t>
+            </w:r>
+          </w:p>
+        </w:tc>
+        <w:tc>
+          <w:tcPr>
+            <w:tcW w:w="2505" w:type="dxa"/>
+          </w:tcPr>
+          <w:p>
+            <w:pPr>
+              <w:rPr>
+                <w:b/>
+                <w:bCs/>
+              </w:rPr>
+            </w:pPr>
+            <w:proofErr w:type="spellStart"/>
+            <w:r>
+              <w:rPr>
+                <w:b/>
+                <w:bCs/>
+              </w:rPr>
+              <w:t>W_max</w:t>
+            </w:r>
+            <w:proofErr w:type="spellEnd"/>
+          </w:p>
+        </w:tc>
+        <w:tc>
+          <w:tcPr>
+            <w:tcW w:w="2003" w:type="dxa"/>
+          </w:tcPr>
+          <w:p>
+            <w:r>
+              <w:t xml:space="preserve">Maximum height of hard-selection function (max offspring survival when </w:t>
             </w:r>
             <w:r>
               <w:rPr>
@@ -5789,81 +5904,7 @@
                 <w:iCs/>
                 <w:vertAlign w:val="subscript"/>
               </w:rPr>
-              <w:t xml:space="preserve">SOFT </w:t>
-            </w:r>
-          </w:p>
-        </w:tc>
-        <w:tc>
-          <w:tcPr>
-            <w:tcW w:w="2505" w:type="dxa"/>
-          </w:tcPr>
-          <w:p>
-            <w:r>
-              <w:t>Always 1</w:t>
-            </w:r>
-          </w:p>
-        </w:tc>
-      </w:tr>
-      <w:tr>
-        <w:tc>
-          <w:tcPr>
-            <w:tcW w:w="2003" w:type="dxa"/>
-          </w:tcPr>
-          <w:p>
-            <w:r>
-              <w:t>12</w:t>
-            </w:r>
-          </w:p>
-        </w:tc>
-        <w:tc>
-          <w:tcPr>
-            <w:tcW w:w="2505" w:type="dxa"/>
-          </w:tcPr>
-          <w:p>
-            <w:pPr>
-              <w:rPr>
-                <w:b/>
-                <w:bCs/>
-              </w:rPr>
-            </w:pPr>
-            <w:proofErr w:type="spellStart"/>
-            <w:r>
-              <w:rPr>
-                <w:b/>
-                <w:bCs/>
-              </w:rPr>
-              <w:t>a_</w:t>
-            </w:r>
-            <w:r>
-              <w:rPr>
-                <w:b/>
-                <w:bCs/>
-              </w:rPr>
-              <w:t>hard</w:t>
-            </w:r>
-            <w:proofErr w:type="spellEnd"/>
-          </w:p>
-        </w:tc>
-        <w:tc>
-          <w:tcPr>
-            <w:tcW w:w="2003" w:type="dxa"/>
-          </w:tcPr>
-          <w:p>
-            <w:pPr>
-              <w:rPr>
-                <w:b/>
-                <w:bCs/>
-              </w:rPr>
-            </w:pPr>
-            <w:r>
-              <w:t xml:space="preserve">Genotypic effect per locus for </w:t>
-            </w:r>
-            <w:r>
-              <w:rPr>
-                <w:i/>
-                <w:iCs/>
-              </w:rPr>
-              <w:t>Z</w:t>
+              <w:t>HARD</w:t>
             </w:r>
             <w:r>
               <w:rPr>
@@ -5871,7 +5912,10 @@
                 <w:iCs/>
                 <w:vertAlign w:val="subscript"/>
               </w:rPr>
-              <w:t>HARD</w:t>
+              <w:t xml:space="preserve"> </w:t>
+            </w:r>
+            <w:r>
+              <w:t>coincides with optimum</w:t>
             </w:r>
           </w:p>
         </w:tc>
@@ -5881,13 +5925,7 @@
           </w:tcPr>
           <w:p>
             <w:r>
-              <w:t>Always 1</w:t>
-            </w:r>
-            <w:r>
-              <w:t>.</w:t>
-            </w:r>
-            <w:r>
-              <w:t xml:space="preserve"> </w:t>
+              <w:t>Fix at 0.75</w:t>
             </w:r>
           </w:p>
         </w:tc>
@@ -5907,7 +5945,13 @@
               <w:rPr>
                 <w:bCs/>
               </w:rPr>
-              <w:t>13</w:t>
+              <w:t>1</w:t>
+            </w:r>
+            <w:r>
+              <w:rPr>
+                <w:bCs/>
+              </w:rPr>
+              <w:t>8</w:t>
             </w:r>
           </w:p>
         </w:tc>
@@ -5927,7 +5971,7 @@
                 <w:b/>
                 <w:bCs/>
               </w:rPr>
-              <w:t>h2_init</w:t>
+              <w:t>Theta</w:t>
             </w:r>
           </w:p>
         </w:tc>
@@ -5937,296 +5981,7 @@
           </w:tcPr>
           <w:p>
             <w:r>
-              <w:t xml:space="preserve">Initial heritability </w:t>
-            </w:r>
-            <w:r>
-              <w:t xml:space="preserve">(assumed to be the same for both </w:t>
-            </w:r>
-            <w:r>
-              <w:t>of trait</w:t>
-            </w:r>
-            <w:r>
-              <w:t>s)</w:t>
-            </w:r>
-          </w:p>
-        </w:tc>
-        <w:tc>
-          <w:tcPr>
-            <w:tcW w:w="2505" w:type="dxa"/>
-          </w:tcPr>
-          <w:p>
-            <w:r>
-              <w:t>Fix at 0.5</w:t>
-            </w:r>
-            <w:r>
-              <w:t xml:space="preserve"> in baseline case</w:t>
-            </w:r>
-            <w:r>
-              <w:t>.  In sensitivity analyses can explore a range of values between 0 and 1.</w:t>
-            </w:r>
-          </w:p>
-        </w:tc>
-      </w:tr>
-      <w:tr>
-        <w:tc>
-          <w:tcPr>
-            <w:tcW w:w="2003" w:type="dxa"/>
-          </w:tcPr>
-          <w:p>
-            <w:pPr>
-              <w:rPr>
-                <w:bCs/>
-              </w:rPr>
-            </w:pPr>
-            <w:r>
-              <w:rPr>
-                <w:bCs/>
-              </w:rPr>
-              <w:t>1</w:t>
-            </w:r>
-            <w:r>
-              <w:rPr>
-                <w:bCs/>
-              </w:rPr>
-              <w:t>4</w:t>
-            </w:r>
-          </w:p>
-        </w:tc>
-        <w:tc>
-          <w:tcPr>
-            <w:tcW w:w="2505" w:type="dxa"/>
-          </w:tcPr>
-          <w:p>
-            <w:pPr>
-              <w:rPr>
-                <w:b/>
-                <w:bCs/>
-              </w:rPr>
-            </w:pPr>
-            <w:r>
-              <w:rPr>
-                <w:b/>
-                <w:bCs/>
-              </w:rPr>
-              <w:t>K</w:t>
-            </w:r>
-          </w:p>
-        </w:tc>
-        <w:tc>
-          <w:tcPr>
-            <w:tcW w:w="2003" w:type="dxa"/>
-          </w:tcPr>
-          <w:p>
-            <w:r>
-              <w:t>Number of breeding slots (carrying capacity)</w:t>
-            </w:r>
-          </w:p>
-        </w:tc>
-        <w:tc>
-          <w:tcPr>
-            <w:tcW w:w="2505" w:type="dxa"/>
-          </w:tcPr>
-          <w:p>
-            <w:r>
-              <w:t>Fix at 100</w:t>
-            </w:r>
-            <w:r>
-              <w:t xml:space="preserve"> in baseline case</w:t>
-            </w:r>
-            <w:r>
-              <w:t>, but vary across simulations in sensitivity analyses</w:t>
-            </w:r>
-          </w:p>
-        </w:tc>
-      </w:tr>
-      <w:tr>
-        <w:tc>
-          <w:tcPr>
-            <w:tcW w:w="2003" w:type="dxa"/>
-          </w:tcPr>
-          <w:p>
-            <w:pPr>
-              <w:rPr>
-                <w:bCs/>
-              </w:rPr>
-            </w:pPr>
-            <w:r>
-              <w:rPr>
-                <w:bCs/>
-              </w:rPr>
-              <w:t>1</w:t>
-            </w:r>
-            <w:r>
-              <w:rPr>
-                <w:bCs/>
-              </w:rPr>
-              <w:t>5</w:t>
-            </w:r>
-          </w:p>
-        </w:tc>
-        <w:tc>
-          <w:tcPr>
-            <w:tcW w:w="2505" w:type="dxa"/>
-          </w:tcPr>
-          <w:p>
-            <w:pPr>
-              <w:rPr>
-                <w:b/>
-                <w:bCs/>
-              </w:rPr>
-            </w:pPr>
-            <w:proofErr w:type="spellStart"/>
-            <w:r>
-              <w:rPr>
-                <w:b/>
-                <w:bCs/>
-              </w:rPr>
-              <w:t>soft_switch</w:t>
-            </w:r>
-            <w:proofErr w:type="spellEnd"/>
-          </w:p>
-        </w:tc>
-        <w:tc>
-          <w:tcPr>
-            <w:tcW w:w="2003" w:type="dxa"/>
-          </w:tcPr>
-          <w:p>
-            <w:r>
-              <w:t>Turns soft selection on or off</w:t>
-            </w:r>
-          </w:p>
-        </w:tc>
-        <w:tc>
-          <w:tcPr>
-            <w:tcW w:w="2505" w:type="dxa"/>
-          </w:tcPr>
-          <w:p>
-            <w:r>
-              <w:t>ON or OFF</w:t>
-            </w:r>
-          </w:p>
-        </w:tc>
-      </w:tr>
-      <w:tr>
-        <w:tc>
-          <w:tcPr>
-            <w:tcW w:w="2003" w:type="dxa"/>
-          </w:tcPr>
-          <w:p>
-            <w:pPr>
-              <w:rPr>
-                <w:bCs/>
-              </w:rPr>
-            </w:pPr>
-            <w:r>
-              <w:rPr>
-                <w:bCs/>
-              </w:rPr>
-              <w:t>1</w:t>
-            </w:r>
-            <w:r>
-              <w:rPr>
-                <w:bCs/>
-              </w:rPr>
-              <w:t>6</w:t>
-            </w:r>
-          </w:p>
-        </w:tc>
-        <w:tc>
-          <w:tcPr>
-            <w:tcW w:w="2505" w:type="dxa"/>
-          </w:tcPr>
-          <w:p>
-            <w:pPr>
-              <w:rPr>
-                <w:b/>
-                <w:bCs/>
-              </w:rPr>
-            </w:pPr>
-            <w:r>
-              <w:rPr>
-                <w:b/>
-                <w:bCs/>
-              </w:rPr>
-              <w:t>k</w:t>
-            </w:r>
-          </w:p>
-        </w:tc>
-        <w:tc>
-          <w:tcPr>
-            <w:tcW w:w="2003" w:type="dxa"/>
-          </w:tcPr>
-          <w:p>
-            <w:r>
-              <w:t>Fecundity (offspring per parent)</w:t>
-            </w:r>
-          </w:p>
-        </w:tc>
-        <w:tc>
-          <w:tcPr>
-            <w:tcW w:w="2505" w:type="dxa"/>
-          </w:tcPr>
-          <w:p>
-            <w:r>
-              <w:t>Fix at 2</w:t>
-            </w:r>
-          </w:p>
-        </w:tc>
-      </w:tr>
-      <w:tr>
-        <w:tc>
-          <w:tcPr>
-            <w:tcW w:w="2003" w:type="dxa"/>
-          </w:tcPr>
-          <w:p>
-            <w:pPr>
-              <w:rPr>
-                <w:bCs/>
-              </w:rPr>
-            </w:pPr>
-            <w:r>
-              <w:rPr>
-                <w:bCs/>
-              </w:rPr>
-              <w:t>1</w:t>
-            </w:r>
-            <w:r>
-              <w:rPr>
-                <w:bCs/>
-              </w:rPr>
-              <w:t>7</w:t>
-            </w:r>
-          </w:p>
-        </w:tc>
-        <w:tc>
-          <w:tcPr>
-            <w:tcW w:w="2505" w:type="dxa"/>
-          </w:tcPr>
-          <w:p>
-            <w:pPr>
-              <w:rPr>
-                <w:b/>
-                <w:bCs/>
-              </w:rPr>
-            </w:pPr>
-            <w:proofErr w:type="spellStart"/>
-            <w:r>
-              <w:rPr>
-                <w:b/>
-                <w:bCs/>
-              </w:rPr>
-              <w:t>W_max</w:t>
-            </w:r>
-            <w:proofErr w:type="spellEnd"/>
-          </w:p>
-        </w:tc>
-        <w:tc>
-          <w:tcPr>
-            <w:tcW w:w="2003" w:type="dxa"/>
-          </w:tcPr>
-          <w:p>
-            <w:r>
-              <w:t xml:space="preserve">Maximum height of hard-selection function (max offspring survival when </w:t>
+              <w:t xml:space="preserve">Optimum value for </w:t>
             </w:r>
             <w:r>
               <w:rPr>
@@ -6243,26 +5998,45 @@
               </w:rPr>
               <w:t>HARD</w:t>
             </w:r>
+          </w:p>
+        </w:tc>
+        <w:tc>
+          <w:tcPr>
+            <w:tcW w:w="2505" w:type="dxa"/>
+          </w:tcPr>
+          <w:p>
+            <w:r>
+              <w:t xml:space="preserve">Fix at </w:t>
+            </w:r>
+            <w:r>
+              <w:t>0</w:t>
+            </w:r>
+            <w:r>
+              <w:t xml:space="preserve">, which coincides with the expected </w:t>
+            </w:r>
+            <w:r>
+              <w:t xml:space="preserve">standardised </w:t>
+            </w:r>
+            <w:r>
+              <w:t xml:space="preserve">phenotypic mean for </w:t>
+            </w:r>
+            <w:r>
+              <w:rPr>
+                <w:i/>
+                <w:iCs/>
+              </w:rPr>
+              <w:t>Z</w:t>
+            </w:r>
             <w:r>
               <w:rPr>
                 <w:i/>
                 <w:iCs/>
                 <w:vertAlign w:val="subscript"/>
               </w:rPr>
-              <w:t xml:space="preserve"> </w:t>
-            </w:r>
-            <w:r>
-              <w:t>coincides with optimum</w:t>
-            </w:r>
-          </w:p>
-        </w:tc>
-        <w:tc>
-          <w:tcPr>
-            <w:tcW w:w="2505" w:type="dxa"/>
-          </w:tcPr>
-          <w:p>
-            <w:r>
-              <w:t>Fix at 0.75</w:t>
+              <w:t>HARD</w:t>
+            </w:r>
+            <w:r>
+              <w:t xml:space="preserve"> when the pop is entirely composed of locals only.</w:t>
             </w:r>
           </w:p>
         </w:tc>
@@ -6282,13 +6056,7 @@
               <w:rPr>
                 <w:bCs/>
               </w:rPr>
-              <w:t>1</w:t>
-            </w:r>
-            <w:r>
-              <w:rPr>
-                <w:bCs/>
-              </w:rPr>
-              <w:t>8</w:t>
+              <w:t>15</w:t>
             </w:r>
           </w:p>
         </w:tc>
@@ -6308,7 +6076,7 @@
                 <w:b/>
                 <w:bCs/>
               </w:rPr>
-              <w:t>Theta</w:t>
+              <w:t>Omega</w:t>
             </w:r>
           </w:p>
         </w:tc>
@@ -6318,7 +6086,20 @@
           </w:tcPr>
           <w:p>
             <w:r>
-              <w:t xml:space="preserve">Optimum value for </w:t>
+              <w:t>Width of fitness function, which determines strength of stabilising selection.</w:t>
+            </w:r>
+          </w:p>
+        </w:tc>
+        <w:tc>
+          <w:tcPr>
+            <w:tcW w:w="2505" w:type="dxa"/>
+          </w:tcPr>
+          <w:p>
+            <w:r>
+              <w:t>Default value = 3, meaning 3 times the</w:t>
+            </w:r>
+            <w:r>
+              <w:t xml:space="preserve"> expected phenotypic standard deviation of </w:t>
             </w:r>
             <w:r>
               <w:rPr>
@@ -6335,124 +6116,6 @@
               </w:rPr>
               <w:t>HARD</w:t>
             </w:r>
-          </w:p>
-        </w:tc>
-        <w:tc>
-          <w:tcPr>
-            <w:tcW w:w="2505" w:type="dxa"/>
-          </w:tcPr>
-          <w:p>
-            <w:r>
-              <w:t xml:space="preserve">Fix at </w:t>
-            </w:r>
-            <w:r>
-              <w:t>0</w:t>
-            </w:r>
-            <w:r>
-              <w:t xml:space="preserve">, which coincides with the expected </w:t>
-            </w:r>
-            <w:r>
-              <w:t xml:space="preserve">standardised </w:t>
-            </w:r>
-            <w:r>
-              <w:t xml:space="preserve">phenotypic mean for </w:t>
-            </w:r>
-            <w:r>
-              <w:rPr>
-                <w:i/>
-                <w:iCs/>
-              </w:rPr>
-              <w:t>Z</w:t>
-            </w:r>
-            <w:r>
-              <w:rPr>
-                <w:i/>
-                <w:iCs/>
-                <w:vertAlign w:val="subscript"/>
-              </w:rPr>
-              <w:t>HARD</w:t>
-            </w:r>
-            <w:r>
-              <w:t xml:space="preserve"> when the pop is entirely composed of locals only.</w:t>
-            </w:r>
-          </w:p>
-        </w:tc>
-      </w:tr>
-      <w:tr>
-        <w:tc>
-          <w:tcPr>
-            <w:tcW w:w="2003" w:type="dxa"/>
-          </w:tcPr>
-          <w:p>
-            <w:pPr>
-              <w:rPr>
-                <w:bCs/>
-              </w:rPr>
-            </w:pPr>
-            <w:r>
-              <w:rPr>
-                <w:bCs/>
-              </w:rPr>
-              <w:t>15</w:t>
-            </w:r>
-          </w:p>
-        </w:tc>
-        <w:tc>
-          <w:tcPr>
-            <w:tcW w:w="2505" w:type="dxa"/>
-          </w:tcPr>
-          <w:p>
-            <w:pPr>
-              <w:rPr>
-                <w:b/>
-                <w:bCs/>
-              </w:rPr>
-            </w:pPr>
-            <w:r>
-              <w:rPr>
-                <w:b/>
-                <w:bCs/>
-              </w:rPr>
-              <w:t>Omega</w:t>
-            </w:r>
-          </w:p>
-        </w:tc>
-        <w:tc>
-          <w:tcPr>
-            <w:tcW w:w="2003" w:type="dxa"/>
-          </w:tcPr>
-          <w:p>
-            <w:r>
-              <w:t>Width of fitness function, which determines strength of stabilising selection.</w:t>
-            </w:r>
-          </w:p>
-        </w:tc>
-        <w:tc>
-          <w:tcPr>
-            <w:tcW w:w="2505" w:type="dxa"/>
-          </w:tcPr>
-          <w:p>
-            <w:r>
-              <w:t>Default value = 3, meaning 3 times the</w:t>
-            </w:r>
-            <w:r>
-              <w:t xml:space="preserve"> expected phenotypic standard deviation of </w:t>
-            </w:r>
-            <w:r>
-              <w:rPr>
-                <w:i/>
-                <w:iCs/>
-              </w:rPr>
-              <w:t>Z</w:t>
-            </w:r>
-            <w:r>
-              <w:rPr>
-                <w:i/>
-                <w:iCs/>
-                <w:vertAlign w:val="subscript"/>
-              </w:rPr>
-              <w:t>HARD</w:t>
-            </w:r>
             <w:r>
               <w:t xml:space="preserve"> when the pop is entirely composed of locals only.</w:t>
             </w:r>
@@ -6473,6 +6136,8 @@
           <w:u w:val="single"/>
         </w:rPr>
       </w:pPr>
+      <w:bookmarkStart w:id="0" w:name="_GoBack"/>
+      <w:bookmarkEnd w:id="0"/>
     </w:p>
     <w:sectPr>
       <w:pgSz w:w="11906" w:h="16838"/>
@@ -6485,7 +6150,7 @@
 </file>
 
 <file path=word/endnotes.xml><?xml version="1.0" encoding="utf-8"?>
-<w:endnotes xmlns:wpc="http://schemas.microsoft.com/office/word/2010/wordprocessingCanvas" xmlns:cx="http://schemas.microsoft.com/office/drawing/2014/chartex" xmlns:cx1="http://schemas.microsoft.com/office/drawing/2015/9/8/chartex" xmlns:cx2="http://schemas.microsoft.com/office/drawing/2015/10/21/chartex" xmlns:cx3="http://schemas.microsoft.com/office/drawing/2016/5/9/chartex" xmlns:cx4="http://schemas.microsoft.com/office/drawing/2016/5/10/chartex" xmlns:cx5="http://schemas.microsoft.com/office/drawing/2016/5/11/chartex" xmlns:cx6="http://schemas.microsoft.com/office/drawing/2016/5/12/chartex" xmlns:cx7="http://schemas.microsoft.com/office/drawing/2016/5/13/chartex" xmlns:cx8="http://schemas.microsoft.com/office/drawing/2016/5/14/chartex" xmlns:mc="http://schemas.openxmlformats.org/markup-compatibility/2006" xmlns:aink="http://schemas.microsoft.com/office/drawing/2016/ink" xmlns:am3d="http://schemas.microsoft.com/office/drawing/2017/model3d" xmlns:o="urn:schemas-microsoft-com:office:office" xmlns:oel="http://schemas.microsoft.com/office/2019/extlst" xmlns:r="http://schemas.openxmlformats.org/officeDocument/2006/relationships" xmlns:m="http://schemas.openxmlformats.org/officeDocument/2006/math" xmlns:v="urn:schemas-microsoft-com:vml" xmlns:wp14="http://schemas.microsoft.com/office/word/2010/wordprocessingDrawing" xmlns:wp="http://schemas.openxmlformats.org/drawingml/2006/wordprocessingDrawing" xmlns:w10="urn:schemas-microsoft-com:office:word" xmlns:w="http://schemas.openxmlformats.org/wordprocessingml/2006/main" xmlns:w14="http://schemas.microsoft.com/office/word/2010/wordml" xmlns:w15="http://schemas.microsoft.com/office/word/2012/wordml" xmlns:w16cex="http://schemas.microsoft.com/office/word/2018/wordml/cex" xmlns:w16cid="http://schemas.microsoft.com/office/word/2016/wordml/cid" xmlns:w16="http://schemas.microsoft.com/office/word/2018/wordml" xmlns:w16sdtdh="http://schemas.microsoft.com/office/word/2020/wordml/sdtdatahash" xmlns:w16se="http://schemas.microsoft.com/office/word/2015/wordml/symex" xmlns:wpg="http://schemas.microsoft.com/office/word/2010/wordprocessingGroup" xmlns:wpi="http://schemas.microsoft.com/office/word/2010/wordprocessingInk" xmlns:wne="http://schemas.microsoft.com/office/word/2006/wordml" xmlns:wps="http://schemas.microsoft.com/office/word/2010/wordprocessingShape" mc:Ignorable="w14 w15 w16se w16cid w16 w16cex w16sdtdh wp14">
+<w:endnotes xmlns:wpc="http://schemas.microsoft.com/office/word/2010/wordprocessingCanvas" xmlns:cx="http://schemas.microsoft.com/office/drawing/2014/chartex" xmlns:cx1="http://schemas.microsoft.com/office/drawing/2015/9/8/chartex" xmlns:cx2="http://schemas.microsoft.com/office/drawing/2015/10/21/chartex" xmlns:cx3="http://schemas.microsoft.com/office/drawing/2016/5/9/chartex" xmlns:cx4="http://schemas.microsoft.com/office/drawing/2016/5/10/chartex" xmlns:cx5="http://schemas.microsoft.com/office/drawing/2016/5/11/chartex" xmlns:cx6="http://schemas.microsoft.com/office/drawing/2016/5/12/chartex" xmlns:cx7="http://schemas.microsoft.com/office/drawing/2016/5/13/chartex" xmlns:cx8="http://schemas.microsoft.com/office/drawing/2016/5/14/chartex" xmlns:mc="http://schemas.openxmlformats.org/markup-compatibility/2006" xmlns:aink="http://schemas.microsoft.com/office/drawing/2016/ink" xmlns:am3d="http://schemas.microsoft.com/office/drawing/2017/model3d" xmlns:o="urn:schemas-microsoft-com:office:office" xmlns:r="http://schemas.openxmlformats.org/officeDocument/2006/relationships" xmlns:m="http://schemas.openxmlformats.org/officeDocument/2006/math" xmlns:v="urn:schemas-microsoft-com:vml" xmlns:wp14="http://schemas.microsoft.com/office/word/2010/wordprocessingDrawing" xmlns:wp="http://schemas.openxmlformats.org/drawingml/2006/wordprocessingDrawing" xmlns:w10="urn:schemas-microsoft-com:office:word" xmlns:w="http://schemas.openxmlformats.org/wordprocessingml/2006/main" xmlns:w14="http://schemas.microsoft.com/office/word/2010/wordml" xmlns:w15="http://schemas.microsoft.com/office/word/2012/wordml" xmlns:w16cid="http://schemas.microsoft.com/office/word/2016/wordml/cid" xmlns:w16se="http://schemas.microsoft.com/office/word/2015/wordml/symex" xmlns:wpg="http://schemas.microsoft.com/office/word/2010/wordprocessingGroup" xmlns:wpi="http://schemas.microsoft.com/office/word/2010/wordprocessingInk" xmlns:wne="http://schemas.microsoft.com/office/word/2006/wordml" xmlns:wps="http://schemas.microsoft.com/office/word/2010/wordprocessingShape" mc:Ignorable="w14 w15 w16se w16cid wp14">
   <w:endnote w:type="separator" w:id="-1">
     <w:p>
       <w:pPr>
@@ -6510,7 +6175,7 @@
 </file>
 
 <file path=word/footnotes.xml><?xml version="1.0" encoding="utf-8"?>
-<w:footnotes xmlns:wpc="http://schemas.microsoft.com/office/word/2010/wordprocessingCanvas" xmlns:cx="http://schemas.microsoft.com/office/drawing/2014/chartex" xmlns:cx1="http://schemas.microsoft.com/office/drawing/2015/9/8/chartex" xmlns:cx2="http://schemas.microsoft.com/office/drawing/2015/10/21/chartex" xmlns:cx3="http://schemas.microsoft.com/office/drawing/2016/5/9/chartex" xmlns:cx4="http://schemas.microsoft.com/office/drawing/2016/5/10/chartex" xmlns:cx5="http://schemas.microsoft.com/office/drawing/2016/5/11/chartex" xmlns:cx6="http://schemas.microsoft.com/office/drawing/2016/5/12/chartex" xmlns:cx7="http://schemas.microsoft.com/office/drawing/2016/5/13/chartex" xmlns:cx8="http://schemas.microsoft.com/office/drawing/2016/5/14/chartex" xmlns:mc="http://schemas.openxmlformats.org/markup-compatibility/2006" xmlns:aink="http://schemas.microsoft.com/office/drawing/2016/ink" xmlns:am3d="http://schemas.microsoft.com/office/drawing/2017/model3d" xmlns:o="urn:schemas-microsoft-com:office:office" xmlns:oel="http://schemas.microsoft.com/office/2019/extlst" xmlns:r="http://schemas.openxmlformats.org/officeDocument/2006/relationships" xmlns:m="http://schemas.openxmlformats.org/officeDocument/2006/math" xmlns:v="urn:schemas-microsoft-com:vml" xmlns:wp14="http://schemas.microsoft.com/office/word/2010/wordprocessingDrawing" xmlns:wp="http://schemas.openxmlformats.org/drawingml/2006/wordprocessingDrawing" xmlns:w10="urn:schemas-microsoft-com:office:word" xmlns:w="http://schemas.openxmlformats.org/wordprocessingml/2006/main" xmlns:w14="http://schemas.microsoft.com/office/word/2010/wordml" xmlns:w15="http://schemas.microsoft.com/office/word/2012/wordml" xmlns:w16cex="http://schemas.microsoft.com/office/word/2018/wordml/cex" xmlns:w16cid="http://schemas.microsoft.com/office/word/2016/wordml/cid" xmlns:w16="http://schemas.microsoft.com/office/word/2018/wordml" xmlns:w16sdtdh="http://schemas.microsoft.com/office/word/2020/wordml/sdtdatahash" xmlns:w16se="http://schemas.microsoft.com/office/word/2015/wordml/symex" xmlns:wpg="http://schemas.microsoft.com/office/word/2010/wordprocessingGroup" xmlns:wpi="http://schemas.microsoft.com/office/word/2010/wordprocessingInk" xmlns:wne="http://schemas.microsoft.com/office/word/2006/wordml" xmlns:wps="http://schemas.microsoft.com/office/word/2010/wordprocessingShape" mc:Ignorable="w14 w15 w16se w16cid w16 w16cex w16sdtdh wp14">
+<w:footnotes xmlns:wpc="http://schemas.microsoft.com/office/word/2010/wordprocessingCanvas" xmlns:cx="http://schemas.microsoft.com/office/drawing/2014/chartex" xmlns:cx1="http://schemas.microsoft.com/office/drawing/2015/9/8/chartex" xmlns:cx2="http://schemas.microsoft.com/office/drawing/2015/10/21/chartex" xmlns:cx3="http://schemas.microsoft.com/office/drawing/2016/5/9/chartex" xmlns:cx4="http://schemas.microsoft.com/office/drawing/2016/5/10/chartex" xmlns:cx5="http://schemas.microsoft.com/office/drawing/2016/5/11/chartex" xmlns:cx6="http://schemas.microsoft.com/office/drawing/2016/5/12/chartex" xmlns:cx7="http://schemas.microsoft.com/office/drawing/2016/5/13/chartex" xmlns:cx8="http://schemas.microsoft.com/office/drawing/2016/5/14/chartex" xmlns:mc="http://schemas.openxmlformats.org/markup-compatibility/2006" xmlns:aink="http://schemas.microsoft.com/office/drawing/2016/ink" xmlns:am3d="http://schemas.microsoft.com/office/drawing/2017/model3d" xmlns:o="urn:schemas-microsoft-com:office:office" xmlns:r="http://schemas.openxmlformats.org/officeDocument/2006/relationships" xmlns:m="http://schemas.openxmlformats.org/officeDocument/2006/math" xmlns:v="urn:schemas-microsoft-com:vml" xmlns:wp14="http://schemas.microsoft.com/office/word/2010/wordprocessingDrawing" xmlns:wp="http://schemas.openxmlformats.org/drawingml/2006/wordprocessingDrawing" xmlns:w10="urn:schemas-microsoft-com:office:word" xmlns:w="http://schemas.openxmlformats.org/wordprocessingml/2006/main" xmlns:w14="http://schemas.microsoft.com/office/word/2010/wordml" xmlns:w15="http://schemas.microsoft.com/office/word/2012/wordml" xmlns:w16cid="http://schemas.microsoft.com/office/word/2016/wordml/cid" xmlns:w16se="http://schemas.microsoft.com/office/word/2015/wordml/symex" xmlns:wpg="http://schemas.microsoft.com/office/word/2010/wordprocessingGroup" xmlns:wpi="http://schemas.microsoft.com/office/word/2010/wordprocessingInk" xmlns:wne="http://schemas.microsoft.com/office/word/2006/wordml" xmlns:wps="http://schemas.microsoft.com/office/word/2010/wordprocessingShape" mc:Ignorable="w14 w15 w16se w16cid wp14">
   <w:footnote w:type="separator" w:id="-1">
     <w:p>
       <w:pPr>
@@ -6535,7 +6200,7 @@
 </file>
 
 <file path=word/numbering.xml><?xml version="1.0" encoding="utf-8"?>
-<w:numbering xmlns:wpc="http://schemas.microsoft.com/office/word/2010/wordprocessingCanvas" xmlns:cx="http://schemas.microsoft.com/office/drawing/2014/chartex" xmlns:cx1="http://schemas.microsoft.com/office/drawing/2015/9/8/chartex" xmlns:cx2="http://schemas.microsoft.com/office/drawing/2015/10/21/chartex" xmlns:cx3="http://schemas.microsoft.com/office/drawing/2016/5/9/chartex" xmlns:cx4="http://schemas.microsoft.com/office/drawing/2016/5/10/chartex" xmlns:cx5="http://schemas.microsoft.com/office/drawing/2016/5/11/chartex" xmlns:cx6="http://schemas.microsoft.com/office/drawing/2016/5/12/chartex" xmlns:cx7="http://schemas.microsoft.com/office/drawing/2016/5/13/chartex" xmlns:cx8="http://schemas.microsoft.com/office/drawing/2016/5/14/chartex" xmlns:mc="http://schemas.openxmlformats.org/markup-compatibility/2006" xmlns:aink="http://schemas.microsoft.com/office/drawing/2016/ink" xmlns:am3d="http://schemas.microsoft.com/office/drawing/2017/model3d" xmlns:o="urn:schemas-microsoft-com:office:office" xmlns:oel="http://schemas.microsoft.com/office/2019/extlst" xmlns:r="http://schemas.openxmlformats.org/officeDocument/2006/relationships" xmlns:m="http://schemas.openxmlformats.org/officeDocument/2006/math" xmlns:v="urn:schemas-microsoft-com:vml" xmlns:wp14="http://schemas.microsoft.com/office/word/2010/wordprocessingDrawing" xmlns:wp="http://schemas.openxmlformats.org/drawingml/2006/wordprocessingDrawing" xmlns:w10="urn:schemas-microsoft-com:office:word" xmlns:w="http://schemas.openxmlformats.org/wordprocessingml/2006/main" xmlns:w14="http://schemas.microsoft.com/office/word/2010/wordml" xmlns:w15="http://schemas.microsoft.com/office/word/2012/wordml" xmlns:w16cex="http://schemas.microsoft.com/office/word/2018/wordml/cex" xmlns:w16cid="http://schemas.microsoft.com/office/word/2016/wordml/cid" xmlns:w16="http://schemas.microsoft.com/office/word/2018/wordml" xmlns:w16sdtdh="http://schemas.microsoft.com/office/word/2020/wordml/sdtdatahash" xmlns:w16se="http://schemas.microsoft.com/office/word/2015/wordml/symex" xmlns:wpg="http://schemas.microsoft.com/office/word/2010/wordprocessingGroup" xmlns:wpi="http://schemas.microsoft.com/office/word/2010/wordprocessingInk" xmlns:wne="http://schemas.microsoft.com/office/word/2006/wordml" xmlns:wps="http://schemas.microsoft.com/office/word/2010/wordprocessingShape" mc:Ignorable="w14 w15 w16se w16cid w16 w16cex w16sdtdh wp14">
+<w:numbering xmlns:wpc="http://schemas.microsoft.com/office/word/2010/wordprocessingCanvas" xmlns:cx="http://schemas.microsoft.com/office/drawing/2014/chartex" xmlns:cx1="http://schemas.microsoft.com/office/drawing/2015/9/8/chartex" xmlns:cx2="http://schemas.microsoft.com/office/drawing/2015/10/21/chartex" xmlns:cx3="http://schemas.microsoft.com/office/drawing/2016/5/9/chartex" xmlns:cx4="http://schemas.microsoft.com/office/drawing/2016/5/10/chartex" xmlns:cx5="http://schemas.microsoft.com/office/drawing/2016/5/11/chartex" xmlns:cx6="http://schemas.microsoft.com/office/drawing/2016/5/12/chartex" xmlns:cx7="http://schemas.microsoft.com/office/drawing/2016/5/13/chartex" xmlns:cx8="http://schemas.microsoft.com/office/drawing/2016/5/14/chartex" xmlns:mc="http://schemas.openxmlformats.org/markup-compatibility/2006" xmlns:aink="http://schemas.microsoft.com/office/drawing/2016/ink" xmlns:am3d="http://schemas.microsoft.com/office/drawing/2017/model3d" xmlns:o="urn:schemas-microsoft-com:office:office" xmlns:r="http://schemas.openxmlformats.org/officeDocument/2006/relationships" xmlns:m="http://schemas.openxmlformats.org/officeDocument/2006/math" xmlns:v="urn:schemas-microsoft-com:vml" xmlns:wp14="http://schemas.microsoft.com/office/word/2010/wordprocessingDrawing" xmlns:wp="http://schemas.openxmlformats.org/drawingml/2006/wordprocessingDrawing" xmlns:w10="urn:schemas-microsoft-com:office:word" xmlns:w="http://schemas.openxmlformats.org/wordprocessingml/2006/main" xmlns:w14="http://schemas.microsoft.com/office/word/2010/wordml" xmlns:w15="http://schemas.microsoft.com/office/word/2012/wordml" xmlns:w16cid="http://schemas.microsoft.com/office/word/2016/wordml/cid" xmlns:w16se="http://schemas.microsoft.com/office/word/2015/wordml/symex" xmlns:wpg="http://schemas.microsoft.com/office/word/2010/wordprocessingGroup" xmlns:wpi="http://schemas.microsoft.com/office/word/2010/wordprocessingInk" xmlns:wne="http://schemas.microsoft.com/office/word/2006/wordml" xmlns:wps="http://schemas.microsoft.com/office/word/2010/wordprocessingShape" mc:Ignorable="w14 w15 w16se w16cid wp14">
   <w:abstractNum w:abstractNumId="0" w15:restartNumberingAfterBreak="0">
     <w:nsid w:val="154F32E9"/>
     <w:multiLevelType w:val="hybridMultilevel"/>
@@ -7303,32 +6968,32 @@
       </w:rPr>
     </w:lvl>
   </w:abstractNum>
-  <w:num w:numId="1" w16cid:durableId="4017091">
+  <w:num w:numId="1">
     <w:abstractNumId w:val="5"/>
   </w:num>
-  <w:num w:numId="2" w16cid:durableId="1664383815">
+  <w:num w:numId="2">
     <w:abstractNumId w:val="2"/>
   </w:num>
-  <w:num w:numId="3" w16cid:durableId="281034316">
+  <w:num w:numId="3">
     <w:abstractNumId w:val="4"/>
   </w:num>
-  <w:num w:numId="4" w16cid:durableId="1314871202">
+  <w:num w:numId="4">
     <w:abstractNumId w:val="1"/>
   </w:num>
-  <w:num w:numId="5" w16cid:durableId="1543517019">
+  <w:num w:numId="5">
     <w:abstractNumId w:val="6"/>
   </w:num>
-  <w:num w:numId="6" w16cid:durableId="1495991549">
+  <w:num w:numId="6">
     <w:abstractNumId w:val="0"/>
   </w:num>
-  <w:num w:numId="7" w16cid:durableId="1102645672">
+  <w:num w:numId="7">
     <w:abstractNumId w:val="3"/>
   </w:num>
 </w:numbering>
 </file>
 
 <file path=word/styles.xml><?xml version="1.0" encoding="utf-8"?>
-<w:styles xmlns:mc="http://schemas.openxmlformats.org/markup-compatibility/2006" xmlns:r="http://schemas.openxmlformats.org/officeDocument/2006/relationships" xmlns:w="http://schemas.openxmlformats.org/wordprocessingml/2006/main" xmlns:w14="http://schemas.microsoft.com/office/word/2010/wordml" xmlns:w15="http://schemas.microsoft.com/office/word/2012/wordml" xmlns:w16cex="http://schemas.microsoft.com/office/word/2018/wordml/cex" xmlns:w16cid="http://schemas.microsoft.com/office/word/2016/wordml/cid" xmlns:w16="http://schemas.microsoft.com/office/word/2018/wordml" xmlns:w16sdtdh="http://schemas.microsoft.com/office/word/2020/wordml/sdtdatahash" xmlns:w16se="http://schemas.microsoft.com/office/word/2015/wordml/symex" mc:Ignorable="w14 w15 w16se w16cid w16 w16cex w16sdtdh">
+<w:styles xmlns:mc="http://schemas.openxmlformats.org/markup-compatibility/2006" xmlns:r="http://schemas.openxmlformats.org/officeDocument/2006/relationships" xmlns:w="http://schemas.openxmlformats.org/wordprocessingml/2006/main" xmlns:w14="http://schemas.microsoft.com/office/word/2010/wordml" xmlns:w15="http://schemas.microsoft.com/office/word/2012/wordml" xmlns:w16cid="http://schemas.microsoft.com/office/word/2016/wordml/cid" xmlns:w16se="http://schemas.microsoft.com/office/word/2015/wordml/symex" mc:Ignorable="w14 w15 w16se w16cid">
   <w:docDefaults>
     <w:rPrDefault>
       <w:rPr>
@@ -7344,7 +7009,7 @@
       </w:pPr>
     </w:pPrDefault>
   </w:docDefaults>
-  <w:latentStyles w:defLockedState="0" w:defUIPriority="99" w:defSemiHidden="0" w:defUnhideWhenUsed="0" w:defQFormat="0" w:count="376">
+  <w:latentStyles w:defLockedState="0" w:defUIPriority="99" w:defSemiHidden="0" w:defUnhideWhenUsed="0" w:defQFormat="0" w:count="375">
     <w:lsdException w:name="Normal" w:uiPriority="0" w:qFormat="1"/>
     <w:lsdException w:name="heading 1" w:uiPriority="9" w:qFormat="1"/>
     <w:lsdException w:name="heading 2" w:semiHidden="1" w:uiPriority="9" w:unhideWhenUsed="1" w:qFormat="1"/>
@@ -7720,7 +7385,6 @@
     <w:lsdException w:name="Smart Hyperlink" w:semiHidden="1" w:unhideWhenUsed="1"/>
     <w:lsdException w:name="Hashtag" w:semiHidden="1" w:unhideWhenUsed="1"/>
     <w:lsdException w:name="Unresolved Mention" w:semiHidden="1" w:unhideWhenUsed="1"/>
-    <w:lsdException w:name="Smart Link" w:semiHidden="1" w:unhideWhenUsed="1"/>
   </w:latentStyles>
   <w:style w:type="paragraph" w:default="1" w:styleId="Normal">
     <w:name w:val="Normal"/>
@@ -7729,6 +7393,7 @@
   <w:style w:type="character" w:default="1" w:styleId="DefaultParagraphFont">
     <w:name w:val="Default Paragraph Font"/>
     <w:uiPriority w:val="1"/>
+    <w:semiHidden/>
     <w:unhideWhenUsed/>
   </w:style>
   <w:style w:type="table" w:default="1" w:styleId="TableNormal">

</xml_diff>